<commit_message>
Modifica del file di documentazione : Scrittura del capitolo 1 e inizio capitolo 2
</commit_message>
<xml_diff>
--- a/documentazione/contenitore di evento per i ricercatori.docx
+++ b/documentazione/contenitore di evento per i ricercatori.docx
@@ -123,7 +123,7 @@
                                         <w:sz w:val="28"/>
                                         <w:szCs w:val="28"/>
                                       </w:rPr>
-                                      <w:t xml:space="preserve">GRUPPO </w:t>
+                                      <w:t>GRUPPO</w:t>
                                     </w:r>
                                   </w:p>
                                 </w:sdtContent>
@@ -270,7 +270,7 @@
                                   <w:sz w:val="28"/>
                                   <w:szCs w:val="28"/>
                                 </w:rPr>
-                                <w:t xml:space="preserve">GRUPPO </w:t>
+                                <w:t>GRUPPO</w:t>
                               </w:r>
                             </w:p>
                           </w:sdtContent>
@@ -528,6 +528,8 @@
                                   <w:sdt>
                                     <w:sdtPr>
                                       <w:rPr>
+                                        <w:b/>
+                                        <w:bCs/>
                                         <w:color w:val="FFFFFF" w:themeColor="background1"/>
                                         <w:sz w:val="72"/>
                                         <w:szCs w:val="72"/>
@@ -541,11 +543,43 @@
                                     <w:sdtContent>
                                       <w:r>
                                         <w:rPr>
+                                          <w:b/>
+                                          <w:bCs/>
                                           <w:color w:val="FFFFFF" w:themeColor="background1"/>
                                           <w:sz w:val="72"/>
                                           <w:szCs w:val="72"/>
                                         </w:rPr>
-                                        <w:t>Contenitore di evento per i ricercatori</w:t>
+                                        <w:t xml:space="preserve">PROGETTO 32 </w:t>
+                                      </w:r>
+                                      <w:r>
+                                        <w:rPr>
+                                          <w:b/>
+                                          <w:bCs/>
+                                          <w:color w:val="FFFFFF" w:themeColor="background1"/>
+                                          <w:sz w:val="72"/>
+                                          <w:szCs w:val="72"/>
+                                        </w:rPr>
+                                        <w:t>C</w:t>
+                                      </w:r>
+                                      <w:r>
+                                        <w:rPr>
+                                          <w:b/>
+                                          <w:bCs/>
+                                          <w:color w:val="FFFFFF" w:themeColor="background1"/>
+                                          <w:sz w:val="72"/>
+                                          <w:szCs w:val="72"/>
+                                        </w:rPr>
+                                        <w:t>o</w:t>
+                                      </w:r>
+                                      <w:r>
+                                        <w:rPr>
+                                          <w:b/>
+                                          <w:bCs/>
+                                          <w:color w:val="FFFFFF" w:themeColor="background1"/>
+                                          <w:sz w:val="72"/>
+                                          <w:szCs w:val="72"/>
+                                        </w:rPr>
+                                        <w:t>ntenitore di evento per i ricercatori</w:t>
                                       </w:r>
                                     </w:sdtContent>
                                   </w:sdt>
@@ -698,6 +732,8 @@
                             <w:sdt>
                               <w:sdtPr>
                                 <w:rPr>
+                                  <w:b/>
+                                  <w:bCs/>
                                   <w:color w:val="FFFFFF" w:themeColor="background1"/>
                                   <w:sz w:val="72"/>
                                   <w:szCs w:val="72"/>
@@ -711,11 +747,43 @@
                               <w:sdtContent>
                                 <w:r>
                                   <w:rPr>
+                                    <w:b/>
+                                    <w:bCs/>
                                     <w:color w:val="FFFFFF" w:themeColor="background1"/>
                                     <w:sz w:val="72"/>
                                     <w:szCs w:val="72"/>
                                   </w:rPr>
-                                  <w:t>Contenitore di evento per i ricercatori</w:t>
+                                  <w:t xml:space="preserve">PROGETTO 32 </w:t>
+                                </w:r>
+                                <w:r>
+                                  <w:rPr>
+                                    <w:b/>
+                                    <w:bCs/>
+                                    <w:color w:val="FFFFFF" w:themeColor="background1"/>
+                                    <w:sz w:val="72"/>
+                                    <w:szCs w:val="72"/>
+                                  </w:rPr>
+                                  <w:t>C</w:t>
+                                </w:r>
+                                <w:r>
+                                  <w:rPr>
+                                    <w:b/>
+                                    <w:bCs/>
+                                    <w:color w:val="FFFFFF" w:themeColor="background1"/>
+                                    <w:sz w:val="72"/>
+                                    <w:szCs w:val="72"/>
+                                  </w:rPr>
+                                  <w:t>o</w:t>
+                                </w:r>
+                                <w:r>
+                                  <w:rPr>
+                                    <w:b/>
+                                    <w:bCs/>
+                                    <w:color w:val="FFFFFF" w:themeColor="background1"/>
+                                    <w:sz w:val="72"/>
+                                    <w:szCs w:val="72"/>
+                                  </w:rPr>
+                                  <w:t>ntenitore di evento per i ricercatori</w:t>
                                 </w:r>
                               </w:sdtContent>
                             </w:sdt>
@@ -925,8 +993,685 @@
         </w:p>
       </w:sdtContent>
     </w:sdt>
+    <w:p>
+      <w:pPr>
+        <w:rPr>
+          <w:b/>
+          <w:bCs/>
+          <w:sz w:val="32"/>
+          <w:szCs w:val="32"/>
+        </w:rPr>
+      </w:pPr>
+      <w:r>
+        <w:rPr>
+          <w:b/>
+          <w:bCs/>
+          <w:sz w:val="32"/>
+          <w:szCs w:val="32"/>
+        </w:rPr>
+        <w:lastRenderedPageBreak/>
+        <w:t>Indice</w:t>
+      </w:r>
+    </w:p>
+    <w:p>
+      <w:pPr>
+        <w:rPr>
+          <w:sz w:val="28"/>
+          <w:szCs w:val="28"/>
+        </w:rPr>
+      </w:pPr>
+    </w:p>
+    <w:p>
+      <w:pPr>
+        <w:pStyle w:val="Paragrafoelenco"/>
+        <w:numPr>
+          <w:ilvl w:val="0"/>
+          <w:numId w:val="1"/>
+        </w:numPr>
+        <w:rPr>
+          <w:b/>
+          <w:bCs/>
+          <w:sz w:val="28"/>
+          <w:szCs w:val="28"/>
+        </w:rPr>
+      </w:pPr>
+      <w:r>
+        <w:rPr>
+          <w:b/>
+          <w:bCs/>
+          <w:sz w:val="28"/>
+          <w:szCs w:val="28"/>
+        </w:rPr>
+        <w:t xml:space="preserve">Introduzione                                                                                                                                                               </w:t>
+      </w:r>
+    </w:p>
+    <w:p>
+      <w:pPr>
+        <w:pStyle w:val="Paragrafoelenco"/>
+        <w:numPr>
+          <w:ilvl w:val="1"/>
+          <w:numId w:val="1"/>
+        </w:numPr>
+        <w:rPr>
+          <w:sz w:val="28"/>
+          <w:szCs w:val="28"/>
+        </w:rPr>
+      </w:pPr>
+      <w:proofErr w:type="spellStart"/>
+      <w:r>
+        <w:rPr>
+          <w:sz w:val="28"/>
+          <w:szCs w:val="28"/>
+        </w:rPr>
+        <w:t>EventApp</w:t>
+      </w:r>
+      <w:proofErr w:type="spellEnd"/>
+    </w:p>
+    <w:p>
+      <w:pPr>
+        <w:pStyle w:val="Paragrafoelenco"/>
+        <w:numPr>
+          <w:ilvl w:val="0"/>
+          <w:numId w:val="1"/>
+        </w:numPr>
+        <w:rPr>
+          <w:b/>
+          <w:bCs/>
+          <w:sz w:val="28"/>
+          <w:szCs w:val="28"/>
+        </w:rPr>
+      </w:pPr>
+      <w:r>
+        <w:rPr>
+          <w:b/>
+          <w:bCs/>
+          <w:sz w:val="28"/>
+          <w:szCs w:val="28"/>
+        </w:rPr>
+        <w:t>Analisi dei requisiti</w:t>
+      </w:r>
+    </w:p>
+    <w:p>
+      <w:pPr>
+        <w:pStyle w:val="Paragrafoelenco"/>
+        <w:numPr>
+          <w:ilvl w:val="1"/>
+          <w:numId w:val="1"/>
+        </w:numPr>
+        <w:rPr>
+          <w:sz w:val="28"/>
+          <w:szCs w:val="28"/>
+        </w:rPr>
+      </w:pPr>
+      <w:r>
+        <w:rPr>
+          <w:sz w:val="28"/>
+          <w:szCs w:val="28"/>
+        </w:rPr>
+        <w:t>L’idea</w:t>
+      </w:r>
+    </w:p>
+    <w:p>
+      <w:pPr>
+        <w:pStyle w:val="Paragrafoelenco"/>
+        <w:numPr>
+          <w:ilvl w:val="1"/>
+          <w:numId w:val="1"/>
+        </w:numPr>
+        <w:rPr>
+          <w:sz w:val="28"/>
+          <w:szCs w:val="28"/>
+        </w:rPr>
+      </w:pPr>
+      <w:r>
+        <w:rPr>
+          <w:sz w:val="28"/>
+          <w:szCs w:val="28"/>
+        </w:rPr>
+        <w:t>Glossario</w:t>
+      </w:r>
+    </w:p>
+    <w:p>
+      <w:pPr>
+        <w:pStyle w:val="Paragrafoelenco"/>
+        <w:numPr>
+          <w:ilvl w:val="1"/>
+          <w:numId w:val="1"/>
+        </w:numPr>
+        <w:rPr>
+          <w:sz w:val="28"/>
+          <w:szCs w:val="28"/>
+        </w:rPr>
+      </w:pPr>
+      <w:r>
+        <w:rPr>
+          <w:sz w:val="28"/>
+          <w:szCs w:val="28"/>
+        </w:rPr>
+        <w:t>Requisiti Funzionali</w:t>
+      </w:r>
+    </w:p>
+    <w:p>
+      <w:pPr>
+        <w:pStyle w:val="Paragrafoelenco"/>
+        <w:numPr>
+          <w:ilvl w:val="1"/>
+          <w:numId w:val="1"/>
+        </w:numPr>
+        <w:rPr>
+          <w:sz w:val="28"/>
+          <w:szCs w:val="28"/>
+        </w:rPr>
+      </w:pPr>
+      <w:r>
+        <w:rPr>
+          <w:sz w:val="28"/>
+          <w:szCs w:val="28"/>
+        </w:rPr>
+        <w:t>Requisiti non funzionali</w:t>
+      </w:r>
+    </w:p>
+    <w:p>
+      <w:pPr>
+        <w:pStyle w:val="Paragrafoelenco"/>
+        <w:numPr>
+          <w:ilvl w:val="1"/>
+          <w:numId w:val="1"/>
+        </w:numPr>
+        <w:rPr>
+          <w:sz w:val="28"/>
+          <w:szCs w:val="28"/>
+        </w:rPr>
+      </w:pPr>
+      <w:r>
+        <w:rPr>
+          <w:sz w:val="28"/>
+          <w:szCs w:val="28"/>
+        </w:rPr>
+        <w:t>Casi d’uso</w:t>
+      </w:r>
+    </w:p>
+    <w:p>
+      <w:pPr>
+        <w:pStyle w:val="Paragrafoelenco"/>
+        <w:numPr>
+          <w:ilvl w:val="1"/>
+          <w:numId w:val="1"/>
+        </w:numPr>
+        <w:rPr>
+          <w:sz w:val="28"/>
+          <w:szCs w:val="28"/>
+        </w:rPr>
+      </w:pPr>
+      <w:r>
+        <w:rPr>
+          <w:sz w:val="28"/>
+          <w:szCs w:val="28"/>
+        </w:rPr>
+        <w:t>Diagramma delle attività</w:t>
+      </w:r>
+    </w:p>
+    <w:p>
+      <w:pPr>
+        <w:pStyle w:val="Paragrafoelenco"/>
+        <w:numPr>
+          <w:ilvl w:val="0"/>
+          <w:numId w:val="1"/>
+        </w:numPr>
+        <w:rPr>
+          <w:b/>
+          <w:bCs/>
+          <w:sz w:val="28"/>
+          <w:szCs w:val="28"/>
+        </w:rPr>
+      </w:pPr>
+      <w:r>
+        <w:rPr>
+          <w:b/>
+          <w:bCs/>
+          <w:sz w:val="28"/>
+          <w:szCs w:val="28"/>
+        </w:rPr>
+        <w:t>Progettazione</w:t>
+      </w:r>
+    </w:p>
+    <w:p>
+      <w:pPr>
+        <w:pStyle w:val="Paragrafoelenco"/>
+        <w:numPr>
+          <w:ilvl w:val="1"/>
+          <w:numId w:val="1"/>
+        </w:numPr>
+        <w:rPr>
+          <w:sz w:val="28"/>
+          <w:szCs w:val="28"/>
+        </w:rPr>
+      </w:pPr>
+      <w:r>
+        <w:rPr>
+          <w:sz w:val="28"/>
+          <w:szCs w:val="28"/>
+        </w:rPr>
+        <w:t>Tecnologie utilizzate</w:t>
+      </w:r>
+    </w:p>
+    <w:p>
+      <w:pPr>
+        <w:pStyle w:val="Paragrafoelenco"/>
+        <w:numPr>
+          <w:ilvl w:val="1"/>
+          <w:numId w:val="1"/>
+        </w:numPr>
+        <w:rPr>
+          <w:sz w:val="28"/>
+          <w:szCs w:val="28"/>
+        </w:rPr>
+      </w:pPr>
+      <w:r>
+        <w:rPr>
+          <w:sz w:val="28"/>
+          <w:szCs w:val="28"/>
+        </w:rPr>
+        <w:t>Database</w:t>
+      </w:r>
+    </w:p>
+    <w:p>
+      <w:pPr>
+        <w:pStyle w:val="Paragrafoelenco"/>
+        <w:numPr>
+          <w:ilvl w:val="0"/>
+          <w:numId w:val="1"/>
+        </w:numPr>
+        <w:rPr>
+          <w:b/>
+          <w:bCs/>
+          <w:sz w:val="28"/>
+          <w:szCs w:val="28"/>
+        </w:rPr>
+      </w:pPr>
+      <w:r>
+        <w:rPr>
+          <w:b/>
+          <w:bCs/>
+          <w:sz w:val="28"/>
+          <w:szCs w:val="28"/>
+        </w:rPr>
+        <w:t>Sviluppo e test</w:t>
+      </w:r>
+    </w:p>
+    <w:p>
+      <w:pPr>
+        <w:pStyle w:val="Paragrafoelenco"/>
+        <w:numPr>
+          <w:ilvl w:val="1"/>
+          <w:numId w:val="1"/>
+        </w:numPr>
+        <w:rPr>
+          <w:sz w:val="28"/>
+          <w:szCs w:val="28"/>
+        </w:rPr>
+      </w:pPr>
+      <w:r>
+        <w:rPr>
+          <w:sz w:val="28"/>
+          <w:szCs w:val="28"/>
+        </w:rPr>
+        <w:t>Struttura dell’applicazione web</w:t>
+      </w:r>
+    </w:p>
+    <w:p>
+      <w:pPr>
+        <w:pStyle w:val="Paragrafoelenco"/>
+        <w:numPr>
+          <w:ilvl w:val="1"/>
+          <w:numId w:val="1"/>
+        </w:numPr>
+        <w:rPr>
+          <w:sz w:val="28"/>
+          <w:szCs w:val="28"/>
+        </w:rPr>
+      </w:pPr>
+      <w:r>
+        <w:rPr>
+          <w:sz w:val="28"/>
+          <w:szCs w:val="28"/>
+        </w:rPr>
+        <w:t xml:space="preserve">Navigazione </w:t>
+      </w:r>
+    </w:p>
+    <w:p>
+      <w:pPr>
+        <w:pStyle w:val="Paragrafoelenco"/>
+        <w:numPr>
+          <w:ilvl w:val="0"/>
+          <w:numId w:val="1"/>
+        </w:numPr>
+        <w:rPr>
+          <w:b/>
+          <w:bCs/>
+          <w:sz w:val="28"/>
+          <w:szCs w:val="28"/>
+        </w:rPr>
+      </w:pPr>
+      <w:r>
+        <w:rPr>
+          <w:b/>
+          <w:bCs/>
+          <w:sz w:val="28"/>
+          <w:szCs w:val="28"/>
+        </w:rPr>
+        <w:t>Conclusioni</w:t>
+      </w:r>
+    </w:p>
+    <w:p>
+      <w:pPr>
+        <w:rPr>
+          <w:b/>
+          <w:bCs/>
+          <w:sz w:val="28"/>
+          <w:szCs w:val="28"/>
+        </w:rPr>
+      </w:pPr>
+      <w:r>
+        <w:rPr>
+          <w:b/>
+          <w:bCs/>
+          <w:sz w:val="28"/>
+          <w:szCs w:val="28"/>
+        </w:rPr>
+        <w:br w:type="page"/>
+      </w:r>
+    </w:p>
+    <w:p>
+      <w:pPr>
+        <w:rPr>
+          <w:b/>
+          <w:bCs/>
+          <w:sz w:val="32"/>
+          <w:szCs w:val="32"/>
+        </w:rPr>
+      </w:pPr>
+      <w:r>
+        <w:rPr>
+          <w:b/>
+          <w:bCs/>
+          <w:sz w:val="32"/>
+          <w:szCs w:val="32"/>
+        </w:rPr>
+        <w:lastRenderedPageBreak/>
+        <w:t>Capitolo 1</w:t>
+      </w:r>
+    </w:p>
+    <w:p>
+      <w:pPr>
+        <w:rPr>
+          <w:b/>
+          <w:bCs/>
+          <w:sz w:val="28"/>
+          <w:szCs w:val="28"/>
+        </w:rPr>
+      </w:pPr>
+    </w:p>
+    <w:p>
+      <w:pPr>
+        <w:rPr>
+          <w:b/>
+          <w:bCs/>
+          <w:sz w:val="28"/>
+          <w:szCs w:val="28"/>
+        </w:rPr>
+      </w:pPr>
+      <w:r>
+        <w:rPr>
+          <w:b/>
+          <w:bCs/>
+          <w:sz w:val="28"/>
+          <w:szCs w:val="28"/>
+        </w:rPr>
+        <w:t>Introduzione</w:t>
+      </w:r>
+    </w:p>
+    <w:p>
+      <w:pPr>
+        <w:rPr>
+          <w:b/>
+          <w:bCs/>
+          <w:sz w:val="28"/>
+          <w:szCs w:val="28"/>
+        </w:rPr>
+      </w:pPr>
+    </w:p>
+    <w:p>
+      <w:r>
+        <w:t xml:space="preserve">Come introdotto nel corso di ingegneria del software, lo scopo principale </w:t>
+      </w:r>
+      <w:r>
+        <w:t xml:space="preserve">di questo lavoro </w:t>
+      </w:r>
+      <w:r>
+        <w:t>è di applicare tutti i concetti imparati a lezione per realizzare</w:t>
+      </w:r>
+      <w:r>
+        <w:t xml:space="preserve"> un</w:t>
+      </w:r>
+      <w:r>
+        <w:t xml:space="preserve"> </w:t>
+      </w:r>
+      <w:r>
+        <w:t>software</w:t>
+      </w:r>
+      <w:r>
+        <w:t xml:space="preserve"> talmente grand</w:t>
+      </w:r>
+      <w:r>
+        <w:t>e</w:t>
+      </w:r>
+      <w:r>
+        <w:t xml:space="preserve"> e compless</w:t>
+      </w:r>
+      <w:r>
+        <w:t>o</w:t>
+      </w:r>
+      <w:r>
+        <w:t xml:space="preserve"> che sarà realizzato dalla squadra Team PSJ</w:t>
+      </w:r>
+      <w:r>
+        <w:t>. L’obiettivo principale è quindi di analizzare, di progettare, di implementare e di testare un software, di preciso un’applicazione web, avendo lavorato con questa tipologia di software.</w:t>
+      </w:r>
+      <w:r>
+        <w:br/>
+      </w:r>
+      <w:r>
+        <w:br/>
+        <w:t>Nel nostro caso, ci è richiesto di creare un contenitore di evento per i ricercatori, s</w:t>
+      </w:r>
+      <w:r>
+        <w:t xml:space="preserve">i vuole sviluppare una applicazione web per la diffusione di eventi legati alla ricerca. In particolare, si vuole creare un portale di eventi, tipo conferente o workshop, che i ricercatori o antri entri creano e vogliono diffondere. Agli eventi possono partecipare i ricercatori iscritti alla piattaforma. Si deve poter creare un evento con tutti i suoi dettagli: data, luogo, programma, </w:t>
+      </w:r>
+      <w:proofErr w:type="spellStart"/>
+      <w:r>
+        <w:t>etc</w:t>
+      </w:r>
+      <w:proofErr w:type="spellEnd"/>
+      <w:r>
+        <w:t>… Nel caso in cui ci si iscrive ad un evento, il ricercatore riceve tutti gli aggiornamenti sul suo cruscotto.</w:t>
+      </w:r>
+      <w:r>
+        <w:t xml:space="preserve"> </w:t>
+      </w:r>
+    </w:p>
+    <w:p/>
+    <w:p>
+      <w:r>
+        <w:t xml:space="preserve">Per migliorare l’interazione con l’app, abbiamo deciso di darle un nome, </w:t>
+      </w:r>
+      <w:proofErr w:type="spellStart"/>
+      <w:r>
+        <w:t>EventApp</w:t>
+      </w:r>
+      <w:proofErr w:type="spellEnd"/>
+      <w:r>
+        <w:t>.</w:t>
+      </w:r>
+    </w:p>
+    <w:p>
+      <w:r>
+        <w:br w:type="page"/>
+      </w:r>
+    </w:p>
+    <w:p>
+      <w:pPr>
+        <w:pStyle w:val="Paragrafoelenco"/>
+        <w:numPr>
+          <w:ilvl w:val="1"/>
+          <w:numId w:val="4"/>
+        </w:numPr>
+        <w:rPr>
+          <w:b/>
+          <w:bCs/>
+          <w:sz w:val="28"/>
+          <w:szCs w:val="28"/>
+        </w:rPr>
+      </w:pPr>
+      <w:proofErr w:type="spellStart"/>
+      <w:r>
+        <w:rPr>
+          <w:b/>
+          <w:bCs/>
+          <w:sz w:val="28"/>
+          <w:szCs w:val="28"/>
+        </w:rPr>
+        <w:lastRenderedPageBreak/>
+        <w:t>EventApp</w:t>
+      </w:r>
+      <w:proofErr w:type="spellEnd"/>
+    </w:p>
+    <w:p>
+      <w:r>
+        <w:t xml:space="preserve">Come anticipato nell’introduzione, abbiamo deciso di chiamarla </w:t>
+      </w:r>
+      <w:proofErr w:type="spellStart"/>
+      <w:r>
+        <w:t>EventApp</w:t>
+      </w:r>
+      <w:proofErr w:type="spellEnd"/>
+      <w:r>
+        <w:t xml:space="preserve">, essendo un software, dovrebbe avere un nome </w:t>
+      </w:r>
+      <w:r>
+        <w:t>per essere identificato nel mercato e per favorire principalmente questa fase di sviluppo per non richiamarla ogni volta con la sua descrizione “contenitore di evento per i ricercatori”.</w:t>
+      </w:r>
+      <w:r>
+        <w:br/>
+      </w:r>
+      <w:r>
+        <w:br/>
+      </w:r>
+      <w:proofErr w:type="spellStart"/>
+      <w:r>
+        <w:t>EventApp</w:t>
+      </w:r>
+      <w:proofErr w:type="spellEnd"/>
+      <w:r>
+        <w:t xml:space="preserve"> si tratta di un’applicazione molto complessa che sarà sviluppata con tutte le nuove tecnologie che abbiamo a disposizione al giorno di oggi e soprattutto grazie alla maggiore flessibilità di queste tecnologie che cercano sempre di migliorarsi e di produrre sempre delle versioni sempre più robuste e sofisticate.</w:t>
+      </w:r>
+    </w:p>
+    <w:p>
+      <w:r>
+        <w:br w:type="page"/>
+      </w:r>
+    </w:p>
+    <w:p>
+      <w:pPr>
+        <w:rPr>
+          <w:b/>
+          <w:bCs/>
+          <w:sz w:val="32"/>
+          <w:szCs w:val="32"/>
+        </w:rPr>
+      </w:pPr>
+      <w:r>
+        <w:rPr>
+          <w:b/>
+          <w:bCs/>
+          <w:sz w:val="32"/>
+          <w:szCs w:val="32"/>
+        </w:rPr>
+        <w:lastRenderedPageBreak/>
+        <w:t>Capitolo 2</w:t>
+      </w:r>
+    </w:p>
+    <w:p>
+      <w:pPr>
+        <w:rPr>
+          <w:b/>
+          <w:bCs/>
+          <w:sz w:val="32"/>
+          <w:szCs w:val="32"/>
+        </w:rPr>
+      </w:pPr>
+      <w:r>
+        <w:rPr>
+          <w:b/>
+          <w:bCs/>
+          <w:sz w:val="32"/>
+          <w:szCs w:val="32"/>
+        </w:rPr>
+        <w:t>Analisi dei requisiti</w:t>
+      </w:r>
+    </w:p>
+    <w:p/>
+    <w:p>
+      <w:r>
+        <w:t xml:space="preserve">L’analisi dei requisiti è quel processo di comprensione di ciò che è richiesto a un sistema. Sviluppare un’applicazione web non significa scrivere delle righe di codice, ma ha un altro significato che gli sviluppatori considerano come la base dello sviluppo. Si tratta di scrivere più o meno formale e rigorosa di una caratteristica del sistema. </w:t>
+      </w:r>
+      <w:r>
+        <w:br/>
+      </w:r>
+    </w:p>
+    <w:p>
+      <w:r>
+        <w:t>La gestione dei requisiti (acquisizione, analisi, negoziazione, specifica, validazione) è il primo passo del processo di sviluppo e una delle fasi più critiche dello sviluppo software, perché influenza in modo diretto il successo o il fallimento dei progetti.</w:t>
+      </w:r>
+    </w:p>
+    <w:p/>
+    <w:p>
+      <w:pPr>
+        <w:rPr>
+          <w:b/>
+          <w:bCs/>
+          <w:sz w:val="32"/>
+          <w:szCs w:val="32"/>
+        </w:rPr>
+      </w:pPr>
+      <w:r>
+        <w:rPr>
+          <w:b/>
+          <w:bCs/>
+          <w:sz w:val="32"/>
+          <w:szCs w:val="32"/>
+        </w:rPr>
+        <w:t>2.1</w:t>
+      </w:r>
+      <w:r>
+        <w:rPr>
+          <w:b/>
+          <w:bCs/>
+          <w:sz w:val="32"/>
+          <w:szCs w:val="32"/>
+        </w:rPr>
+        <w:tab/>
+        <w:t>L’idea</w:t>
+      </w:r>
+    </w:p>
+    <w:p>
+      <w:r>
+        <w:t>Si</w:t>
+      </w:r>
+    </w:p>
     <w:p/>
     <w:sectPr>
+      <w:footerReference w:type="default" r:id="rId9"/>
       <w:pgSz w:w="11906" w:h="16838"/>
       <w:pgMar w:top="1417" w:right="1134" w:bottom="1134" w:left="1134" w:header="708" w:footer="708" w:gutter="0"/>
       <w:pgNumType w:start="0"/>
@@ -936,6 +1681,727 @@
     </w:sectPr>
   </w:body>
 </w:document>
+</file>
+
+<file path=word/endnotes.xml><?xml version="1.0" encoding="utf-8"?>
+<w:endnotes xmlns:wpc="http://schemas.microsoft.com/office/word/2010/wordprocessingCanvas" xmlns:cx="http://schemas.microsoft.com/office/drawing/2014/chartex" xmlns:cx1="http://schemas.microsoft.com/office/drawing/2015/9/8/chartex" xmlns:cx2="http://schemas.microsoft.com/office/drawing/2015/10/21/chartex" xmlns:cx3="http://schemas.microsoft.com/office/drawing/2016/5/9/chartex" xmlns:cx4="http://schemas.microsoft.com/office/drawing/2016/5/10/chartex" xmlns:cx5="http://schemas.microsoft.com/office/drawing/2016/5/11/chartex" xmlns:cx6="http://schemas.microsoft.com/office/drawing/2016/5/12/chartex" xmlns:cx7="http://schemas.microsoft.com/office/drawing/2016/5/13/chartex" xmlns:cx8="http://schemas.microsoft.com/office/drawing/2016/5/14/chartex" xmlns:mc="http://schemas.openxmlformats.org/markup-compatibility/2006" xmlns:aink="http://schemas.microsoft.com/office/drawing/2016/ink" xmlns:am3d="http://schemas.microsoft.com/office/drawing/2017/model3d" xmlns:o="urn:schemas-microsoft-com:office:office" xmlns:oel="http://schemas.microsoft.com/office/2019/extlst" xmlns:r="http://schemas.openxmlformats.org/officeDocument/2006/relationships" xmlns:m="http://schemas.openxmlformats.org/officeDocument/2006/math" xmlns:v="urn:schemas-microsoft-com:vml" xmlns:wp14="http://schemas.microsoft.com/office/word/2010/wordprocessingDrawing" xmlns:wp="http://schemas.openxmlformats.org/drawingml/2006/wordprocessingDrawing" xmlns:w10="urn:schemas-microsoft-com:office:word" xmlns:w="http://schemas.openxmlformats.org/wordprocessingml/2006/main" xmlns:w14="http://schemas.microsoft.com/office/word/2010/wordml" xmlns:w15="http://schemas.microsoft.com/office/word/2012/wordml" xmlns:w16cex="http://schemas.microsoft.com/office/word/2018/wordml/cex" xmlns:w16cid="http://schemas.microsoft.com/office/word/2016/wordml/cid" xmlns:w16="http://schemas.microsoft.com/office/word/2018/wordml" xmlns:w16du="http://schemas.microsoft.com/office/word/2023/wordml/word16du" xmlns:w16sdtdh="http://schemas.microsoft.com/office/word/2020/wordml/sdtdatahash" xmlns:w16sdtfl="http://schemas.microsoft.com/office/word/2024/wordml/sdtformatlock" xmlns:w16se="http://schemas.microsoft.com/office/word/2015/wordml/symex" xmlns:wpg="http://schemas.microsoft.com/office/word/2010/wordprocessingGroup" xmlns:wpi="http://schemas.microsoft.com/office/word/2010/wordprocessingInk" xmlns:wne="http://schemas.microsoft.com/office/word/2006/wordml" xmlns:wps="http://schemas.microsoft.com/office/word/2010/wordprocessingShape" mc:Ignorable="w14 w15 w16se w16cid w16 w16cex w16sdtdh w16sdtfl w16du wp14">
+  <w:endnote w:type="separator" w:id="-1">
+    <w:p>
+      <w:pPr>
+        <w:spacing w:after="0" w:line="240" w:lineRule="auto"/>
+      </w:pPr>
+      <w:r>
+        <w:separator/>
+      </w:r>
+    </w:p>
+  </w:endnote>
+  <w:endnote w:type="continuationSeparator" w:id="0">
+    <w:p>
+      <w:pPr>
+        <w:spacing w:after="0" w:line="240" w:lineRule="auto"/>
+      </w:pPr>
+      <w:r>
+        <w:continuationSeparator/>
+      </w:r>
+    </w:p>
+  </w:endnote>
+</w:endnotes>
+</file>
+
+<file path=word/footer1.xml><?xml version="1.0" encoding="utf-8"?>
+<w:ftr xmlns:wpc="http://schemas.microsoft.com/office/word/2010/wordprocessingCanvas" xmlns:cx="http://schemas.microsoft.com/office/drawing/2014/chartex" xmlns:cx1="http://schemas.microsoft.com/office/drawing/2015/9/8/chartex" xmlns:cx2="http://schemas.microsoft.com/office/drawing/2015/10/21/chartex" xmlns:cx3="http://schemas.microsoft.com/office/drawing/2016/5/9/chartex" xmlns:cx4="http://schemas.microsoft.com/office/drawing/2016/5/10/chartex" xmlns:cx5="http://schemas.microsoft.com/office/drawing/2016/5/11/chartex" xmlns:cx6="http://schemas.microsoft.com/office/drawing/2016/5/12/chartex" xmlns:cx7="http://schemas.microsoft.com/office/drawing/2016/5/13/chartex" xmlns:cx8="http://schemas.microsoft.com/office/drawing/2016/5/14/chartex" xmlns:mc="http://schemas.openxmlformats.org/markup-compatibility/2006" xmlns:aink="http://schemas.microsoft.com/office/drawing/2016/ink" xmlns:am3d="http://schemas.microsoft.com/office/drawing/2017/model3d" xmlns:o="urn:schemas-microsoft-com:office:office" xmlns:oel="http://schemas.microsoft.com/office/2019/extlst" xmlns:r="http://schemas.openxmlformats.org/officeDocument/2006/relationships" xmlns:m="http://schemas.openxmlformats.org/officeDocument/2006/math" xmlns:v="urn:schemas-microsoft-com:vml" xmlns:wp14="http://schemas.microsoft.com/office/word/2010/wordprocessingDrawing" xmlns:wp="http://schemas.openxmlformats.org/drawingml/2006/wordprocessingDrawing" xmlns:w10="urn:schemas-microsoft-com:office:word" xmlns:w="http://schemas.openxmlformats.org/wordprocessingml/2006/main" xmlns:w14="http://schemas.microsoft.com/office/word/2010/wordml" xmlns:w15="http://schemas.microsoft.com/office/word/2012/wordml" xmlns:w16cex="http://schemas.microsoft.com/office/word/2018/wordml/cex" xmlns:w16cid="http://schemas.microsoft.com/office/word/2016/wordml/cid" xmlns:w16="http://schemas.microsoft.com/office/word/2018/wordml" xmlns:w16du="http://schemas.microsoft.com/office/word/2023/wordml/word16du" xmlns:w16sdtdh="http://schemas.microsoft.com/office/word/2020/wordml/sdtdatahash" xmlns:w16sdtfl="http://schemas.microsoft.com/office/word/2024/wordml/sdtformatlock" xmlns:w16se="http://schemas.microsoft.com/office/word/2015/wordml/symex" xmlns:wpg="http://schemas.microsoft.com/office/word/2010/wordprocessingGroup" xmlns:wpi="http://schemas.microsoft.com/office/word/2010/wordprocessingInk" xmlns:wne="http://schemas.microsoft.com/office/word/2006/wordml" xmlns:wps="http://schemas.microsoft.com/office/word/2010/wordprocessingShape" mc:Ignorable="w14 w15 w16se w16cid w16 w16cex w16sdtdh w16sdtfl w16du wp14">
+  <w:sdt>
+    <w:sdtPr>
+      <w:rPr>
+        <w:rFonts w:asciiTheme="majorHAnsi" w:eastAsiaTheme="majorEastAsia" w:hAnsiTheme="majorHAnsi" w:cstheme="majorBidi"/>
+      </w:rPr>
+      <w:id w:val="-1528785799"/>
+      <w:docPartObj>
+        <w:docPartGallery w:val="Page Numbers (Bottom of Page)"/>
+        <w:docPartUnique/>
+      </w:docPartObj>
+    </w:sdtPr>
+    <w:sdtContent>
+      <w:sdt>
+        <w:sdtPr>
+          <w:rPr>
+            <w:rFonts w:asciiTheme="majorHAnsi" w:eastAsiaTheme="majorEastAsia" w:hAnsiTheme="majorHAnsi" w:cstheme="majorBidi"/>
+          </w:rPr>
+          <w:id w:val="1806425445"/>
+        </w:sdtPr>
+        <w:sdtContent>
+          <w:p>
+            <w:pPr>
+              <w:rPr>
+                <w:rFonts w:asciiTheme="majorHAnsi" w:eastAsiaTheme="majorEastAsia" w:hAnsiTheme="majorHAnsi" w:cstheme="majorBidi"/>
+              </w:rPr>
+            </w:pPr>
+            <w:r>
+              <w:rPr>
+                <w:rFonts w:asciiTheme="majorHAnsi" w:eastAsiaTheme="majorEastAsia" w:hAnsiTheme="majorHAnsi" w:cstheme="majorBidi"/>
+                <w:noProof/>
+              </w:rPr>
+              <mc:AlternateContent>
+                <mc:Choice Requires="wps">
+                  <w:drawing>
+                    <wp:anchor distT="0" distB="0" distL="114300" distR="114300" simplePos="0" relativeHeight="251659264" behindDoc="0" locked="0" layoutInCell="1" allowOverlap="1" wp14:anchorId="1E0B73C9" wp14:editId="05105699">
+                      <wp:simplePos x="0" y="0"/>
+                      <wp:positionH relativeFrom="margin">
+                        <wp:align>center</wp:align>
+                      </wp:positionH>
+                      <wp:positionV relativeFrom="bottomMargin">
+                        <wp:align>center</wp:align>
+                      </wp:positionV>
+                      <wp:extent cx="626745" cy="626745"/>
+                      <wp:effectExtent l="0" t="0" r="1905" b="1905"/>
+                      <wp:wrapNone/>
+                      <wp:docPr id="1915479899" name="Ovale 5"/>
+                      <wp:cNvGraphicFramePr>
+                        <a:graphicFrameLocks xmlns:a="http://schemas.openxmlformats.org/drawingml/2006/main"/>
+                      </wp:cNvGraphicFramePr>
+                      <a:graphic xmlns:a="http://schemas.openxmlformats.org/drawingml/2006/main">
+                        <a:graphicData uri="http://schemas.microsoft.com/office/word/2010/wordprocessingShape">
+                          <wps:wsp>
+                            <wps:cNvSpPr>
+                              <a:spLocks noChangeArrowheads="1"/>
+                            </wps:cNvSpPr>
+                            <wps:spPr bwMode="auto">
+                              <a:xfrm>
+                                <a:off x="0" y="0"/>
+                                <a:ext cx="626745" cy="626745"/>
+                              </a:xfrm>
+                              <a:prstGeom prst="ellipse">
+                                <a:avLst/>
+                              </a:prstGeom>
+                              <a:solidFill>
+                                <a:srgbClr val="40618B"/>
+                              </a:solidFill>
+                              <a:ln>
+                                <a:noFill/>
+                              </a:ln>
+                              <a:extLst>
+                                <a:ext uri="{91240B29-F687-4F45-9708-019B960494DF}">
+                                  <a14:hiddenLine xmlns:a14="http://schemas.microsoft.com/office/drawing/2010/main" w="9525">
+                                    <a:solidFill>
+                                      <a:srgbClr val="000000"/>
+                                    </a:solidFill>
+                                    <a:round/>
+                                    <a:headEnd/>
+                                    <a:tailEnd/>
+                                  </a14:hiddenLine>
+                                </a:ext>
+                              </a:extLst>
+                            </wps:spPr>
+                            <wps:txbx>
+                              <w:txbxContent>
+                                <w:p>
+                                  <w:pPr>
+                                    <w:pStyle w:val="Pidipagina"/>
+                                    <w:jc w:val="center"/>
+                                    <w:rPr>
+                                      <w:b/>
+                                      <w:bCs/>
+                                      <w:color w:val="FFFFFF" w:themeColor="background1"/>
+                                      <w:sz w:val="32"/>
+                                      <w:szCs w:val="32"/>
+                                    </w:rPr>
+                                  </w:pPr>
+                                  <w:r>
+                                    <w:rPr>
+                                      <w:sz w:val="22"/>
+                                      <w:szCs w:val="22"/>
+                                    </w:rPr>
+                                    <w:fldChar w:fldCharType="begin"/>
+                                  </w:r>
+                                  <w:r>
+                                    <w:instrText>PAGE    \* MERGEFORMAT</w:instrText>
+                                  </w:r>
+                                  <w:r>
+                                    <w:rPr>
+                                      <w:sz w:val="22"/>
+                                      <w:szCs w:val="22"/>
+                                    </w:rPr>
+                                    <w:fldChar w:fldCharType="separate"/>
+                                  </w:r>
+                                  <w:r>
+                                    <w:rPr>
+                                      <w:b/>
+                                      <w:bCs/>
+                                      <w:color w:val="FFFFFF" w:themeColor="background1"/>
+                                      <w:sz w:val="32"/>
+                                      <w:szCs w:val="32"/>
+                                    </w:rPr>
+                                    <w:t>2</w:t>
+                                  </w:r>
+                                  <w:r>
+                                    <w:rPr>
+                                      <w:b/>
+                                      <w:bCs/>
+                                      <w:color w:val="FFFFFF" w:themeColor="background1"/>
+                                      <w:sz w:val="32"/>
+                                      <w:szCs w:val="32"/>
+                                    </w:rPr>
+                                    <w:fldChar w:fldCharType="end"/>
+                                  </w:r>
+                                </w:p>
+                              </w:txbxContent>
+                            </wps:txbx>
+                            <wps:bodyPr rot="0" vert="horz" wrap="square" lIns="91440" tIns="45720" rIns="91440" bIns="45720" anchor="ctr" anchorCtr="0" upright="1">
+                              <a:noAutofit/>
+                            </wps:bodyPr>
+                          </wps:wsp>
+                        </a:graphicData>
+                      </a:graphic>
+                      <wp14:sizeRelH relativeFrom="page">
+                        <wp14:pctWidth>0</wp14:pctWidth>
+                      </wp14:sizeRelH>
+                      <wp14:sizeRelV relativeFrom="page">
+                        <wp14:pctHeight>0</wp14:pctHeight>
+                      </wp14:sizeRelV>
+                    </wp:anchor>
+                  </w:drawing>
+                </mc:Choice>
+                <mc:Fallback>
+                  <w:pict>
+                    <v:oval w14:anchorId="1E0B73C9" id="Ovale 5" o:spid="_x0000_s1031" style="position:absolute;margin-left:0;margin-top:0;width:49.35pt;height:49.35pt;z-index:251659264;visibility:visible;mso-wrap-style:square;mso-width-percent:0;mso-height-percent:0;mso-wrap-distance-left:9pt;mso-wrap-distance-top:0;mso-wrap-distance-right:9pt;mso-wrap-distance-bottom:0;mso-position-horizontal:center;mso-position-horizontal-relative:margin;mso-position-vertical:center;mso-position-vertical-relative:bottom-margin-area;mso-width-percent:0;mso-height-percent:0;mso-width-relative:page;mso-height-relative:page;v-text-anchor:middle" o:gfxdata="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" fillcolor="#40618b" stroked="f">
+                      <v:textbox>
+                        <w:txbxContent>
+                          <w:p>
+                            <w:pPr>
+                              <w:pStyle w:val="Pidipagina"/>
+                              <w:jc w:val="center"/>
+                              <w:rPr>
+                                <w:b/>
+                                <w:bCs/>
+                                <w:color w:val="FFFFFF" w:themeColor="background1"/>
+                                <w:sz w:val="32"/>
+                                <w:szCs w:val="32"/>
+                              </w:rPr>
+                            </w:pPr>
+                            <w:r>
+                              <w:rPr>
+                                <w:sz w:val="22"/>
+                                <w:szCs w:val="22"/>
+                              </w:rPr>
+                              <w:fldChar w:fldCharType="begin"/>
+                            </w:r>
+                            <w:r>
+                              <w:instrText>PAGE    \* MERGEFORMAT</w:instrText>
+                            </w:r>
+                            <w:r>
+                              <w:rPr>
+                                <w:sz w:val="22"/>
+                                <w:szCs w:val="22"/>
+                              </w:rPr>
+                              <w:fldChar w:fldCharType="separate"/>
+                            </w:r>
+                            <w:r>
+                              <w:rPr>
+                                <w:b/>
+                                <w:bCs/>
+                                <w:color w:val="FFFFFF" w:themeColor="background1"/>
+                                <w:sz w:val="32"/>
+                                <w:szCs w:val="32"/>
+                              </w:rPr>
+                              <w:t>2</w:t>
+                            </w:r>
+                            <w:r>
+                              <w:rPr>
+                                <w:b/>
+                                <w:bCs/>
+                                <w:color w:val="FFFFFF" w:themeColor="background1"/>
+                                <w:sz w:val="32"/>
+                                <w:szCs w:val="32"/>
+                              </w:rPr>
+                              <w:fldChar w:fldCharType="end"/>
+                            </w:r>
+                          </w:p>
+                        </w:txbxContent>
+                      </v:textbox>
+                      <w10:wrap anchorx="margin" anchory="margin"/>
+                    </v:oval>
+                  </w:pict>
+                </mc:Fallback>
+              </mc:AlternateContent>
+            </w:r>
+          </w:p>
+        </w:sdtContent>
+      </w:sdt>
+    </w:sdtContent>
+  </w:sdt>
+  <w:p>
+    <w:pPr>
+      <w:pStyle w:val="Pidipagina"/>
+    </w:pPr>
+  </w:p>
+</w:ftr>
+</file>
+
+<file path=word/footnotes.xml><?xml version="1.0" encoding="utf-8"?>
+<w:footnotes xmlns:wpc="http://schemas.microsoft.com/office/word/2010/wordprocessingCanvas" xmlns:cx="http://schemas.microsoft.com/office/drawing/2014/chartex" xmlns:cx1="http://schemas.microsoft.com/office/drawing/2015/9/8/chartex" xmlns:cx2="http://schemas.microsoft.com/office/drawing/2015/10/21/chartex" xmlns:cx3="http://schemas.microsoft.com/office/drawing/2016/5/9/chartex" xmlns:cx4="http://schemas.microsoft.com/office/drawing/2016/5/10/chartex" xmlns:cx5="http://schemas.microsoft.com/office/drawing/2016/5/11/chartex" xmlns:cx6="http://schemas.microsoft.com/office/drawing/2016/5/12/chartex" xmlns:cx7="http://schemas.microsoft.com/office/drawing/2016/5/13/chartex" xmlns:cx8="http://schemas.microsoft.com/office/drawing/2016/5/14/chartex" xmlns:mc="http://schemas.openxmlformats.org/markup-compatibility/2006" xmlns:aink="http://schemas.microsoft.com/office/drawing/2016/ink" xmlns:am3d="http://schemas.microsoft.com/office/drawing/2017/model3d" xmlns:o="urn:schemas-microsoft-com:office:office" xmlns:oel="http://schemas.microsoft.com/office/2019/extlst" xmlns:r="http://schemas.openxmlformats.org/officeDocument/2006/relationships" xmlns:m="http://schemas.openxmlformats.org/officeDocument/2006/math" xmlns:v="urn:schemas-microsoft-com:vml" xmlns:wp14="http://schemas.microsoft.com/office/word/2010/wordprocessingDrawing" xmlns:wp="http://schemas.openxmlformats.org/drawingml/2006/wordprocessingDrawing" xmlns:w10="urn:schemas-microsoft-com:office:word" xmlns:w="http://schemas.openxmlformats.org/wordprocessingml/2006/main" xmlns:w14="http://schemas.microsoft.com/office/word/2010/wordml" xmlns:w15="http://schemas.microsoft.com/office/word/2012/wordml" xmlns:w16cex="http://schemas.microsoft.com/office/word/2018/wordml/cex" xmlns:w16cid="http://schemas.microsoft.com/office/word/2016/wordml/cid" xmlns:w16="http://schemas.microsoft.com/office/word/2018/wordml" xmlns:w16du="http://schemas.microsoft.com/office/word/2023/wordml/word16du" xmlns:w16sdtdh="http://schemas.microsoft.com/office/word/2020/wordml/sdtdatahash" xmlns:w16sdtfl="http://schemas.microsoft.com/office/word/2024/wordml/sdtformatlock" xmlns:w16se="http://schemas.microsoft.com/office/word/2015/wordml/symex" xmlns:wpg="http://schemas.microsoft.com/office/word/2010/wordprocessingGroup" xmlns:wpi="http://schemas.microsoft.com/office/word/2010/wordprocessingInk" xmlns:wne="http://schemas.microsoft.com/office/word/2006/wordml" xmlns:wps="http://schemas.microsoft.com/office/word/2010/wordprocessingShape" mc:Ignorable="w14 w15 w16se w16cid w16 w16cex w16sdtdh w16sdtfl w16du wp14">
+  <w:footnote w:type="separator" w:id="-1">
+    <w:p>
+      <w:pPr>
+        <w:spacing w:after="0" w:line="240" w:lineRule="auto"/>
+      </w:pPr>
+      <w:r>
+        <w:separator/>
+      </w:r>
+    </w:p>
+  </w:footnote>
+  <w:footnote w:type="continuationSeparator" w:id="0">
+    <w:p>
+      <w:pPr>
+        <w:spacing w:after="0" w:line="240" w:lineRule="auto"/>
+      </w:pPr>
+      <w:r>
+        <w:continuationSeparator/>
+      </w:r>
+    </w:p>
+  </w:footnote>
+</w:footnotes>
+</file>
+
+<file path=word/numbering.xml><?xml version="1.0" encoding="utf-8"?>
+<w:numbering xmlns:wpc="http://schemas.microsoft.com/office/word/2010/wordprocessingCanvas" xmlns:cx="http://schemas.microsoft.com/office/drawing/2014/chartex" xmlns:cx1="http://schemas.microsoft.com/office/drawing/2015/9/8/chartex" xmlns:cx2="http://schemas.microsoft.com/office/drawing/2015/10/21/chartex" xmlns:cx3="http://schemas.microsoft.com/office/drawing/2016/5/9/chartex" xmlns:cx4="http://schemas.microsoft.com/office/drawing/2016/5/10/chartex" xmlns:cx5="http://schemas.microsoft.com/office/drawing/2016/5/11/chartex" xmlns:cx6="http://schemas.microsoft.com/office/drawing/2016/5/12/chartex" xmlns:cx7="http://schemas.microsoft.com/office/drawing/2016/5/13/chartex" xmlns:cx8="http://schemas.microsoft.com/office/drawing/2016/5/14/chartex" xmlns:mc="http://schemas.openxmlformats.org/markup-compatibility/2006" xmlns:aink="http://schemas.microsoft.com/office/drawing/2016/ink" xmlns:am3d="http://schemas.microsoft.com/office/drawing/2017/model3d" xmlns:o="urn:schemas-microsoft-com:office:office" xmlns:oel="http://schemas.microsoft.com/office/2019/extlst" xmlns:r="http://schemas.openxmlformats.org/officeDocument/2006/relationships" xmlns:m="http://schemas.openxmlformats.org/officeDocument/2006/math" xmlns:v="urn:schemas-microsoft-com:vml" xmlns:wp14="http://schemas.microsoft.com/office/word/2010/wordprocessingDrawing" xmlns:wp="http://schemas.openxmlformats.org/drawingml/2006/wordprocessingDrawing" xmlns:w10="urn:schemas-microsoft-com:office:word" xmlns:w="http://schemas.openxmlformats.org/wordprocessingml/2006/main" xmlns:w14="http://schemas.microsoft.com/office/word/2010/wordml" xmlns:w15="http://schemas.microsoft.com/office/word/2012/wordml" xmlns:w16cex="http://schemas.microsoft.com/office/word/2018/wordml/cex" xmlns:w16cid="http://schemas.microsoft.com/office/word/2016/wordml/cid" xmlns:w16="http://schemas.microsoft.com/office/word/2018/wordml" xmlns:w16du="http://schemas.microsoft.com/office/word/2023/wordml/word16du" xmlns:w16sdtdh="http://schemas.microsoft.com/office/word/2020/wordml/sdtdatahash" xmlns:w16sdtfl="http://schemas.microsoft.com/office/word/2024/wordml/sdtformatlock" xmlns:w16se="http://schemas.microsoft.com/office/word/2015/wordml/symex" xmlns:wpg="http://schemas.microsoft.com/office/word/2010/wordprocessingGroup" xmlns:wpi="http://schemas.microsoft.com/office/word/2010/wordprocessingInk" xmlns:wne="http://schemas.microsoft.com/office/word/2006/wordml" xmlns:wps="http://schemas.microsoft.com/office/word/2010/wordprocessingShape" mc:Ignorable="w14 w15 w16se w16cid w16 w16cex w16sdtdh w16sdtfl w16du wp14">
+  <w:abstractNum w:abstractNumId="0" w15:restartNumberingAfterBreak="0">
+    <w:nsid w:val="11A75FC7"/>
+    <w:multiLevelType w:val="multilevel"/>
+    <w:tmpl w:val="235CC534"/>
+    <w:lvl w:ilvl="0">
+      <w:start w:val="1"/>
+      <w:numFmt w:val="decimal"/>
+      <w:lvlText w:val="%1"/>
+      <w:lvlJc w:val="left"/>
+      <w:pPr>
+        <w:ind w:left="444" w:hanging="444"/>
+      </w:pPr>
+      <w:rPr>
+        <w:rFonts w:hint="default"/>
+      </w:rPr>
+    </w:lvl>
+    <w:lvl w:ilvl="1">
+      <w:start w:val="1"/>
+      <w:numFmt w:val="decimal"/>
+      <w:lvlText w:val="%1.%2"/>
+      <w:lvlJc w:val="left"/>
+      <w:pPr>
+        <w:ind w:left="720" w:hanging="720"/>
+      </w:pPr>
+      <w:rPr>
+        <w:rFonts w:hint="default"/>
+      </w:rPr>
+    </w:lvl>
+    <w:lvl w:ilvl="2">
+      <w:start w:val="1"/>
+      <w:numFmt w:val="decimal"/>
+      <w:lvlText w:val="%1.%2.%3"/>
+      <w:lvlJc w:val="left"/>
+      <w:pPr>
+        <w:ind w:left="720" w:hanging="720"/>
+      </w:pPr>
+      <w:rPr>
+        <w:rFonts w:hint="default"/>
+      </w:rPr>
+    </w:lvl>
+    <w:lvl w:ilvl="3">
+      <w:start w:val="1"/>
+      <w:numFmt w:val="decimal"/>
+      <w:lvlText w:val="%1.%2.%3.%4"/>
+      <w:lvlJc w:val="left"/>
+      <w:pPr>
+        <w:ind w:left="1080" w:hanging="1080"/>
+      </w:pPr>
+      <w:rPr>
+        <w:rFonts w:hint="default"/>
+      </w:rPr>
+    </w:lvl>
+    <w:lvl w:ilvl="4">
+      <w:start w:val="1"/>
+      <w:numFmt w:val="decimal"/>
+      <w:lvlText w:val="%1.%2.%3.%4.%5"/>
+      <w:lvlJc w:val="left"/>
+      <w:pPr>
+        <w:ind w:left="1440" w:hanging="1440"/>
+      </w:pPr>
+      <w:rPr>
+        <w:rFonts w:hint="default"/>
+      </w:rPr>
+    </w:lvl>
+    <w:lvl w:ilvl="5">
+      <w:start w:val="1"/>
+      <w:numFmt w:val="decimal"/>
+      <w:lvlText w:val="%1.%2.%3.%4.%5.%6"/>
+      <w:lvlJc w:val="left"/>
+      <w:pPr>
+        <w:ind w:left="1440" w:hanging="1440"/>
+      </w:pPr>
+      <w:rPr>
+        <w:rFonts w:hint="default"/>
+      </w:rPr>
+    </w:lvl>
+    <w:lvl w:ilvl="6">
+      <w:start w:val="1"/>
+      <w:numFmt w:val="decimal"/>
+      <w:lvlText w:val="%1.%2.%3.%4.%5.%6.%7"/>
+      <w:lvlJc w:val="left"/>
+      <w:pPr>
+        <w:ind w:left="1800" w:hanging="1800"/>
+      </w:pPr>
+      <w:rPr>
+        <w:rFonts w:hint="default"/>
+      </w:rPr>
+    </w:lvl>
+    <w:lvl w:ilvl="7">
+      <w:start w:val="1"/>
+      <w:numFmt w:val="decimal"/>
+      <w:lvlText w:val="%1.%2.%3.%4.%5.%6.%7.%8"/>
+      <w:lvlJc w:val="left"/>
+      <w:pPr>
+        <w:ind w:left="1800" w:hanging="1800"/>
+      </w:pPr>
+      <w:rPr>
+        <w:rFonts w:hint="default"/>
+      </w:rPr>
+    </w:lvl>
+    <w:lvl w:ilvl="8">
+      <w:start w:val="1"/>
+      <w:numFmt w:val="decimal"/>
+      <w:lvlText w:val="%1.%2.%3.%4.%5.%6.%7.%8.%9"/>
+      <w:lvlJc w:val="left"/>
+      <w:pPr>
+        <w:ind w:left="2160" w:hanging="2160"/>
+      </w:pPr>
+      <w:rPr>
+        <w:rFonts w:hint="default"/>
+      </w:rPr>
+    </w:lvl>
+  </w:abstractNum>
+  <w:abstractNum w:abstractNumId="1" w15:restartNumberingAfterBreak="0">
+    <w:nsid w:val="2DA840A4"/>
+    <w:multiLevelType w:val="multilevel"/>
+    <w:tmpl w:val="02189478"/>
+    <w:lvl w:ilvl="0">
+      <w:start w:val="1"/>
+      <w:numFmt w:val="decimal"/>
+      <w:lvlText w:val="%1"/>
+      <w:lvlJc w:val="left"/>
+      <w:pPr>
+        <w:ind w:left="372" w:hanging="372"/>
+      </w:pPr>
+      <w:rPr>
+        <w:rFonts w:hint="default"/>
+      </w:rPr>
+    </w:lvl>
+    <w:lvl w:ilvl="1">
+      <w:start w:val="1"/>
+      <w:numFmt w:val="decimal"/>
+      <w:lvlText w:val="%1.%2"/>
+      <w:lvlJc w:val="left"/>
+      <w:pPr>
+        <w:ind w:left="720" w:hanging="720"/>
+      </w:pPr>
+      <w:rPr>
+        <w:rFonts w:hint="default"/>
+      </w:rPr>
+    </w:lvl>
+    <w:lvl w:ilvl="2">
+      <w:start w:val="1"/>
+      <w:numFmt w:val="decimal"/>
+      <w:lvlText w:val="%1.%2.%3"/>
+      <w:lvlJc w:val="left"/>
+      <w:pPr>
+        <w:ind w:left="720" w:hanging="720"/>
+      </w:pPr>
+      <w:rPr>
+        <w:rFonts w:hint="default"/>
+      </w:rPr>
+    </w:lvl>
+    <w:lvl w:ilvl="3">
+      <w:start w:val="1"/>
+      <w:numFmt w:val="decimal"/>
+      <w:lvlText w:val="%1.%2.%3.%4"/>
+      <w:lvlJc w:val="left"/>
+      <w:pPr>
+        <w:ind w:left="1080" w:hanging="1080"/>
+      </w:pPr>
+      <w:rPr>
+        <w:rFonts w:hint="default"/>
+      </w:rPr>
+    </w:lvl>
+    <w:lvl w:ilvl="4">
+      <w:start w:val="1"/>
+      <w:numFmt w:val="decimal"/>
+      <w:lvlText w:val="%1.%2.%3.%4.%5"/>
+      <w:lvlJc w:val="left"/>
+      <w:pPr>
+        <w:ind w:left="1440" w:hanging="1440"/>
+      </w:pPr>
+      <w:rPr>
+        <w:rFonts w:hint="default"/>
+      </w:rPr>
+    </w:lvl>
+    <w:lvl w:ilvl="5">
+      <w:start w:val="1"/>
+      <w:numFmt w:val="decimal"/>
+      <w:lvlText w:val="%1.%2.%3.%4.%5.%6"/>
+      <w:lvlJc w:val="left"/>
+      <w:pPr>
+        <w:ind w:left="1440" w:hanging="1440"/>
+      </w:pPr>
+      <w:rPr>
+        <w:rFonts w:hint="default"/>
+      </w:rPr>
+    </w:lvl>
+    <w:lvl w:ilvl="6">
+      <w:start w:val="1"/>
+      <w:numFmt w:val="decimal"/>
+      <w:lvlText w:val="%1.%2.%3.%4.%5.%6.%7"/>
+      <w:lvlJc w:val="left"/>
+      <w:pPr>
+        <w:ind w:left="1800" w:hanging="1800"/>
+      </w:pPr>
+      <w:rPr>
+        <w:rFonts w:hint="default"/>
+      </w:rPr>
+    </w:lvl>
+    <w:lvl w:ilvl="7">
+      <w:start w:val="1"/>
+      <w:numFmt w:val="decimal"/>
+      <w:lvlText w:val="%1.%2.%3.%4.%5.%6.%7.%8"/>
+      <w:lvlJc w:val="left"/>
+      <w:pPr>
+        <w:ind w:left="1800" w:hanging="1800"/>
+      </w:pPr>
+      <w:rPr>
+        <w:rFonts w:hint="default"/>
+      </w:rPr>
+    </w:lvl>
+    <w:lvl w:ilvl="8">
+      <w:start w:val="1"/>
+      <w:numFmt w:val="decimal"/>
+      <w:lvlText w:val="%1.%2.%3.%4.%5.%6.%7.%8.%9"/>
+      <w:lvlJc w:val="left"/>
+      <w:pPr>
+        <w:ind w:left="2160" w:hanging="2160"/>
+      </w:pPr>
+      <w:rPr>
+        <w:rFonts w:hint="default"/>
+      </w:rPr>
+    </w:lvl>
+  </w:abstractNum>
+  <w:abstractNum w:abstractNumId="2" w15:restartNumberingAfterBreak="0">
+    <w:nsid w:val="64776546"/>
+    <w:multiLevelType w:val="multilevel"/>
+    <w:tmpl w:val="0410001F"/>
+    <w:lvl w:ilvl="0">
+      <w:start w:val="1"/>
+      <w:numFmt w:val="decimal"/>
+      <w:lvlText w:val="%1."/>
+      <w:lvlJc w:val="left"/>
+      <w:pPr>
+        <w:ind w:left="360" w:hanging="360"/>
+      </w:pPr>
+    </w:lvl>
+    <w:lvl w:ilvl="1">
+      <w:start w:val="1"/>
+      <w:numFmt w:val="decimal"/>
+      <w:lvlText w:val="%1.%2."/>
+      <w:lvlJc w:val="left"/>
+      <w:pPr>
+        <w:ind w:left="792" w:hanging="432"/>
+      </w:pPr>
+    </w:lvl>
+    <w:lvl w:ilvl="2">
+      <w:start w:val="1"/>
+      <w:numFmt w:val="decimal"/>
+      <w:lvlText w:val="%1.%2.%3."/>
+      <w:lvlJc w:val="left"/>
+      <w:pPr>
+        <w:ind w:left="1224" w:hanging="504"/>
+      </w:pPr>
+    </w:lvl>
+    <w:lvl w:ilvl="3">
+      <w:start w:val="1"/>
+      <w:numFmt w:val="decimal"/>
+      <w:lvlText w:val="%1.%2.%3.%4."/>
+      <w:lvlJc w:val="left"/>
+      <w:pPr>
+        <w:ind w:left="1728" w:hanging="648"/>
+      </w:pPr>
+    </w:lvl>
+    <w:lvl w:ilvl="4">
+      <w:start w:val="1"/>
+      <w:numFmt w:val="decimal"/>
+      <w:lvlText w:val="%1.%2.%3.%4.%5."/>
+      <w:lvlJc w:val="left"/>
+      <w:pPr>
+        <w:ind w:left="2232" w:hanging="792"/>
+      </w:pPr>
+    </w:lvl>
+    <w:lvl w:ilvl="5">
+      <w:start w:val="1"/>
+      <w:numFmt w:val="decimal"/>
+      <w:lvlText w:val="%1.%2.%3.%4.%5.%6."/>
+      <w:lvlJc w:val="left"/>
+      <w:pPr>
+        <w:ind w:left="2736" w:hanging="936"/>
+      </w:pPr>
+    </w:lvl>
+    <w:lvl w:ilvl="6">
+      <w:start w:val="1"/>
+      <w:numFmt w:val="decimal"/>
+      <w:lvlText w:val="%1.%2.%3.%4.%5.%6.%7."/>
+      <w:lvlJc w:val="left"/>
+      <w:pPr>
+        <w:ind w:left="3240" w:hanging="1080"/>
+      </w:pPr>
+    </w:lvl>
+    <w:lvl w:ilvl="7">
+      <w:start w:val="1"/>
+      <w:numFmt w:val="decimal"/>
+      <w:lvlText w:val="%1.%2.%3.%4.%5.%6.%7.%8."/>
+      <w:lvlJc w:val="left"/>
+      <w:pPr>
+        <w:ind w:left="3744" w:hanging="1224"/>
+      </w:pPr>
+    </w:lvl>
+    <w:lvl w:ilvl="8">
+      <w:start w:val="1"/>
+      <w:numFmt w:val="decimal"/>
+      <w:lvlText w:val="%1.%2.%3.%4.%5.%6.%7.%8.%9."/>
+      <w:lvlJc w:val="left"/>
+      <w:pPr>
+        <w:ind w:left="4320" w:hanging="1440"/>
+      </w:pPr>
+    </w:lvl>
+  </w:abstractNum>
+  <w:abstractNum w:abstractNumId="3" w15:restartNumberingAfterBreak="0">
+    <w:nsid w:val="73183BA9"/>
+    <w:multiLevelType w:val="multilevel"/>
+    <w:tmpl w:val="02189478"/>
+    <w:lvl w:ilvl="0">
+      <w:start w:val="1"/>
+      <w:numFmt w:val="decimal"/>
+      <w:lvlText w:val="%1"/>
+      <w:lvlJc w:val="left"/>
+      <w:pPr>
+        <w:ind w:left="372" w:hanging="372"/>
+      </w:pPr>
+      <w:rPr>
+        <w:rFonts w:hint="default"/>
+      </w:rPr>
+    </w:lvl>
+    <w:lvl w:ilvl="1">
+      <w:start w:val="2"/>
+      <w:numFmt w:val="decimal"/>
+      <w:lvlText w:val="%1.%2"/>
+      <w:lvlJc w:val="left"/>
+      <w:pPr>
+        <w:ind w:left="720" w:hanging="720"/>
+      </w:pPr>
+      <w:rPr>
+        <w:rFonts w:hint="default"/>
+      </w:rPr>
+    </w:lvl>
+    <w:lvl w:ilvl="2">
+      <w:start w:val="1"/>
+      <w:numFmt w:val="decimal"/>
+      <w:lvlText w:val="%1.%2.%3"/>
+      <w:lvlJc w:val="left"/>
+      <w:pPr>
+        <w:ind w:left="720" w:hanging="720"/>
+      </w:pPr>
+      <w:rPr>
+        <w:rFonts w:hint="default"/>
+      </w:rPr>
+    </w:lvl>
+    <w:lvl w:ilvl="3">
+      <w:start w:val="1"/>
+      <w:numFmt w:val="decimal"/>
+      <w:lvlText w:val="%1.%2.%3.%4"/>
+      <w:lvlJc w:val="left"/>
+      <w:pPr>
+        <w:ind w:left="1080" w:hanging="1080"/>
+      </w:pPr>
+      <w:rPr>
+        <w:rFonts w:hint="default"/>
+      </w:rPr>
+    </w:lvl>
+    <w:lvl w:ilvl="4">
+      <w:start w:val="1"/>
+      <w:numFmt w:val="decimal"/>
+      <w:lvlText w:val="%1.%2.%3.%4.%5"/>
+      <w:lvlJc w:val="left"/>
+      <w:pPr>
+        <w:ind w:left="1440" w:hanging="1440"/>
+      </w:pPr>
+      <w:rPr>
+        <w:rFonts w:hint="default"/>
+      </w:rPr>
+    </w:lvl>
+    <w:lvl w:ilvl="5">
+      <w:start w:val="1"/>
+      <w:numFmt w:val="decimal"/>
+      <w:lvlText w:val="%1.%2.%3.%4.%5.%6"/>
+      <w:lvlJc w:val="left"/>
+      <w:pPr>
+        <w:ind w:left="1440" w:hanging="1440"/>
+      </w:pPr>
+      <w:rPr>
+        <w:rFonts w:hint="default"/>
+      </w:rPr>
+    </w:lvl>
+    <w:lvl w:ilvl="6">
+      <w:start w:val="1"/>
+      <w:numFmt w:val="decimal"/>
+      <w:lvlText w:val="%1.%2.%3.%4.%5.%6.%7"/>
+      <w:lvlJc w:val="left"/>
+      <w:pPr>
+        <w:ind w:left="1800" w:hanging="1800"/>
+      </w:pPr>
+      <w:rPr>
+        <w:rFonts w:hint="default"/>
+      </w:rPr>
+    </w:lvl>
+    <w:lvl w:ilvl="7">
+      <w:start w:val="1"/>
+      <w:numFmt w:val="decimal"/>
+      <w:lvlText w:val="%1.%2.%3.%4.%5.%6.%7.%8"/>
+      <w:lvlJc w:val="left"/>
+      <w:pPr>
+        <w:ind w:left="1800" w:hanging="1800"/>
+      </w:pPr>
+      <w:rPr>
+        <w:rFonts w:hint="default"/>
+      </w:rPr>
+    </w:lvl>
+    <w:lvl w:ilvl="8">
+      <w:start w:val="1"/>
+      <w:numFmt w:val="decimal"/>
+      <w:lvlText w:val="%1.%2.%3.%4.%5.%6.%7.%8.%9"/>
+      <w:lvlJc w:val="left"/>
+      <w:pPr>
+        <w:ind w:left="2160" w:hanging="2160"/>
+      </w:pPr>
+      <w:rPr>
+        <w:rFonts w:hint="default"/>
+      </w:rPr>
+    </w:lvl>
+  </w:abstractNum>
+  <w:num w:numId="1" w16cid:durableId="662508614">
+    <w:abstractNumId w:val="2"/>
+  </w:num>
+  <w:num w:numId="2" w16cid:durableId="212083837">
+    <w:abstractNumId w:val="0"/>
+  </w:num>
+  <w:num w:numId="3" w16cid:durableId="640421294">
+    <w:abstractNumId w:val="3"/>
+  </w:num>
+  <w:num w:numId="4" w16cid:durableId="543173059">
+    <w:abstractNumId w:val="1"/>
+  </w:num>
+</w:numbering>
 </file>
 
 <file path=word/styles.xml><?xml version="1.0" encoding="utf-8"?>
@@ -1541,7 +3007,6 @@
   <w:style w:type="character" w:default="1" w:styleId="Carpredefinitoparagrafo">
     <w:name w:val="Default Paragraph Font"/>
     <w:uiPriority w:val="1"/>
-    <w:semiHidden/>
     <w:unhideWhenUsed/>
   </w:style>
   <w:style w:type="table" w:default="1" w:styleId="Tabellanormale">
@@ -1887,6 +3352,50 @@
       <w:lang w:eastAsia="it-IT"/>
       <w14:ligatures w14:val="none"/>
     </w:rPr>
+  </w:style>
+  <w:style w:type="paragraph" w:styleId="Intestazione">
+    <w:name w:val="header"/>
+    <w:basedOn w:val="Normale"/>
+    <w:link w:val="IntestazioneCarattere"/>
+    <w:uiPriority w:val="99"/>
+    <w:unhideWhenUsed/>
+    <w:rsid w:val="00B5242E"/>
+    <w:pPr>
+      <w:tabs>
+        <w:tab w:val="center" w:pos="4819"/>
+        <w:tab w:val="right" w:pos="9638"/>
+      </w:tabs>
+      <w:spacing w:after="0" w:line="240" w:lineRule="auto"/>
+    </w:pPr>
+  </w:style>
+  <w:style w:type="character" w:customStyle="1" w:styleId="IntestazioneCarattere">
+    <w:name w:val="Intestazione Carattere"/>
+    <w:basedOn w:val="Carpredefinitoparagrafo"/>
+    <w:link w:val="Intestazione"/>
+    <w:uiPriority w:val="99"/>
+    <w:rsid w:val="00B5242E"/>
+  </w:style>
+  <w:style w:type="paragraph" w:styleId="Pidipagina">
+    <w:name w:val="footer"/>
+    <w:basedOn w:val="Normale"/>
+    <w:link w:val="PidipaginaCarattere"/>
+    <w:uiPriority w:val="99"/>
+    <w:unhideWhenUsed/>
+    <w:rsid w:val="00B5242E"/>
+    <w:pPr>
+      <w:tabs>
+        <w:tab w:val="center" w:pos="4819"/>
+        <w:tab w:val="right" w:pos="9638"/>
+      </w:tabs>
+      <w:spacing w:after="0" w:line="240" w:lineRule="auto"/>
+    </w:pPr>
+  </w:style>
+  <w:style w:type="character" w:customStyle="1" w:styleId="PidipaginaCarattere">
+    <w:name w:val="Piè di pagina Carattere"/>
+    <w:basedOn w:val="Carpredefinitoparagrafo"/>
+    <w:link w:val="Pidipagina"/>
+    <w:uiPriority w:val="99"/>
+    <w:rsid w:val="00B5242E"/>
   </w:style>
 </w:styles>
 </file>

</xml_diff>

<commit_message>
Aggiunta della cartella utente e modifica del file docx, aggiunta della parte API
</commit_message>
<xml_diff>
--- a/documentazione/contenitore di evento per i ricercatori.docx
+++ b/documentazione/contenitore di evento per i ricercatori.docx
@@ -1484,7 +1484,13 @@
         <w:t>Nel nostro caso, ci è richiesto di creare un contenitore di evento per i ricercatori, s</w:t>
       </w:r>
       <w:r>
-        <w:t xml:space="preserve">i vuole sviluppare una applicazione web per la diffusione di eventi legati alla ricerca. In particolare, si vuole creare un portale di eventi, tipo conferente o workshop, che i ricercatori o antri entri creano e vogliono diffondere. Agli eventi possono partecipare i ricercatori iscritti alla piattaforma. Si deve poter creare un evento con tutti i suoi dettagli: data, luogo, programma, </w:t>
+        <w:t>i vuole sviluppare una applicazione web per la diffusione di eventi legati alla ricerca. In particolare, si vuole creare un portale di eventi, tipo conferente o workshop, che i ricercatori o a</w:t>
+      </w:r>
+      <w:r>
+        <w:t>l</w:t>
+      </w:r>
+      <w:r>
+        <w:t xml:space="preserve">tri entri creano e vogliono diffondere. Agli eventi possono partecipare i ricercatori iscritti alla piattaforma. Si deve poter creare un evento con tutti i suoi dettagli: data, luogo, programma, </w:t>
       </w:r>
       <w:proofErr w:type="spellStart"/>
       <w:r>
@@ -1847,10 +1853,18 @@
         <w:t>Esempio. Un ricercatore sta organizzando un evento che vorrebbe diffondere, ma non ha conoscenza dell’applicazione</w:t>
       </w:r>
       <w:r>
-        <w:t>. Entra in EventApp, e visualizza tutti gli eventi che gli altri ricercatori hanno già diffuso, ma si registra prima nella piattaforma e poi fa l’accesso e crea un evento che poi pubblica nell’applicazione. E poi si iscrive ad un altro evento creato da un altro ricercatore che conosce.</w:t>
-      </w:r>
-    </w:p>
-    <w:p/>
+        <w:t xml:space="preserve">. Entra in EventApp, e visualizza tutti gli eventi che gli altri ricercatori hanno già diffuso, ma si registra prima nella piattaforma e poi fa l’accesso e crea un evento che poi pubblica nell’applicazione. E poi </w:t>
+      </w:r>
+      <w:r>
+        <w:t xml:space="preserve">potrebbe iscriversi </w:t>
+      </w:r>
+      <w:r>
+        <w:t xml:space="preserve">ad un altro evento creato da un altro </w:t>
+      </w:r>
+      <w:r>
+        <w:t>utente.</w:t>
+      </w:r>
+    </w:p>
     <w:p>
       <w:pPr>
         <w:rPr>
@@ -2296,7 +2310,6 @@
           <w:sz w:val="32"/>
           <w:szCs w:val="32"/>
         </w:rPr>
-        <w:lastRenderedPageBreak/>
         <w:t xml:space="preserve">2.3 </w:t>
       </w:r>
       <w:r>
@@ -2330,6 +2343,7 @@
     </w:p>
     <w:p>
       <w:r>
+        <w:lastRenderedPageBreak/>
         <w:t>I requisiti funzionali descrivono le funzionalità ed i servizi forniti dal sistema (cosa deve essere fatto). Nel ciclo di sviluppo software i requisiti funzionali rappresentano i casi d’uso. Di seguito sono riportate nel dettaglio le funzionalità richieste.</w:t>
       </w:r>
     </w:p>
@@ -2521,12 +2535,12 @@
           <w:sz w:val="28"/>
           <w:szCs w:val="28"/>
         </w:rPr>
+        <w:t>Iscrizione</w:t>
+      </w:r>
+    </w:p>
+    <w:p>
+      <w:r>
         <w:lastRenderedPageBreak/>
-        <w:t>Iscrizione</w:t>
-      </w:r>
-    </w:p>
-    <w:p>
-      <w:r>
         <w:t xml:space="preserve">L’utente </w:t>
       </w:r>
       <w:r>
@@ -2720,11 +2734,7 @@
         </w:rPr>
       </w:pPr>
       <w:r>
-        <w:t xml:space="preserve">Nello sviluppo dell’applicazione è richiesto l’utilizzo della tecnica di web design responsive, in modo che le pagine web adattino automaticamente il layout per fornire una visualizzazione </w:t>
-      </w:r>
-      <w:r>
-        <w:lastRenderedPageBreak/>
-        <w:t>ottimale in funzione dell’ambiente nei quali vengono visualizzati: pc, tablet, smartphone sono i principali.</w:t>
+        <w:t>Nello sviluppo dell’applicazione è richiesto l’utilizzo della tecnica di web design responsive, in modo che le pagine web adattino automaticamente il layout per fornire una visualizzazione ottimale in funzione dell’ambiente nei quali vengono visualizzati: pc, tablet, smartphone sono i principali.</w:t>
       </w:r>
       <w:r>
         <w:br/>
@@ -2736,6 +2746,7 @@
           <w:sz w:val="28"/>
           <w:szCs w:val="28"/>
         </w:rPr>
+        <w:lastRenderedPageBreak/>
         <w:br/>
         <w:t>Durata sessione</w:t>
       </w:r>
@@ -2935,7 +2946,6 @@
           <w:sz w:val="32"/>
           <w:szCs w:val="32"/>
         </w:rPr>
-        <w:lastRenderedPageBreak/>
         <w:t>2.5</w:t>
       </w:r>
       <w:r>
@@ -5419,7 +5429,15 @@
       </w:r>
       <w:r>
         <w:tab/>
-        <w:t>L’applicazione web Three-Tier si sviluppa su 3 livelli:</w:t>
+        <w:t xml:space="preserve">L’applicazione web Three-Tier si sviluppa su </w:t>
+      </w:r>
+      <w:proofErr w:type="gramStart"/>
+      <w:r>
+        <w:t>3</w:t>
+      </w:r>
+      <w:proofErr w:type="gramEnd"/>
+      <w:r>
+        <w:t xml:space="preserve"> livelli:</w:t>
       </w:r>
     </w:p>
     <w:p>
@@ -5573,7 +5591,15 @@
         <w:t>Nel nostro caso</w:t>
       </w:r>
       <w:r>
-        <w:t>, l’abbiamo utilizzato per il lato server installando 3 immagini:</w:t>
+        <w:t xml:space="preserve">, l’abbiamo utilizzato per il lato server installando </w:t>
+      </w:r>
+      <w:proofErr w:type="gramStart"/>
+      <w:r>
+        <w:t>3</w:t>
+      </w:r>
+      <w:proofErr w:type="gramEnd"/>
+      <w:r>
+        <w:t xml:space="preserve"> immagini:</w:t>
       </w:r>
     </w:p>
     <w:p>
@@ -5862,7 +5888,15 @@
         <w:t>eventi</w:t>
       </w:r>
       <w:r>
-        <w:t xml:space="preserve"> innescati a loro volta in vari modi dall'utente sulla pagina web in uso (mouse, tastiera, caricamento della pagina ecc...).</w:t>
+        <w:t xml:space="preserve"> innescati a loro volta in vari modi dall'utente sulla pagina web in uso (mouse, tastiera, caricamento della pagina </w:t>
+      </w:r>
+      <w:proofErr w:type="gramStart"/>
+      <w:r>
+        <w:t>ecc...</w:t>
+      </w:r>
+      <w:proofErr w:type="gramEnd"/>
+      <w:r>
+        <w:t>).</w:t>
       </w:r>
     </w:p>
     <w:p>
@@ -6172,18 +6206,1100 @@
     <w:p/>
     <w:p/>
     <w:p>
-      <w:r>
+      <w:pPr>
+        <w:rPr>
+          <w:b/>
+          <w:bCs/>
+          <w:sz w:val="32"/>
+          <w:szCs w:val="32"/>
+        </w:rPr>
+      </w:pPr>
+      <w:r>
+        <w:rPr>
+          <w:b/>
+          <w:bCs/>
+          <w:sz w:val="32"/>
+          <w:szCs w:val="32"/>
+        </w:rPr>
         <w:t>3.2</w:t>
       </w:r>
       <w:r>
+        <w:rPr>
+          <w:b/>
+          <w:bCs/>
+          <w:sz w:val="32"/>
+          <w:szCs w:val="32"/>
+        </w:rPr>
         <w:tab/>
         <w:t>Database</w:t>
       </w:r>
     </w:p>
+    <w:p/>
+    <w:p>
+      <w:r>
+        <w:t>Quando i dati sono molti e salvarli su filesystem risulta inefficiente, bisogna usare il supporto di una base di dati</w:t>
+      </w:r>
+      <w:r>
+        <w:t>, nel nostro caso l’abbiamo chiamata “contenitore”.</w:t>
+      </w:r>
+    </w:p>
+    <w:p>
+      <w:r>
+        <w:tab/>
+        <w:t>L’analisi dei requisiti ha portato all’individuazione di cinque entità fondamentali: “Account”, “Eventi”, “Iscrizione”, “Notifica”, e “Hashtag”. Le entità e le associazioni che intercorrono tra esse sono rappresentate nel seguente schema Entity/Relationship.</w:t>
+      </w:r>
+    </w:p>
+    <w:p>
+      <w:pPr>
+        <w:keepNext/>
+      </w:pPr>
+      <w:r>
+        <w:lastRenderedPageBreak/>
+        <w:drawing>
+          <wp:inline distT="0" distB="0" distL="0" distR="0" wp14:anchorId="40C74E54" wp14:editId="367AF7E3">
+            <wp:extent cx="6120130" cy="3566795"/>
+            <wp:effectExtent l="0" t="0" r="0" b="0"/>
+            <wp:docPr id="236347364" name="Immagine 27" descr="Immagine che contiene schermata, diagramma, Carattere, design&#10;&#10;Descrizione generata automaticamente"/>
+            <wp:cNvGraphicFramePr>
+              <a:graphicFrameLocks xmlns:a="http://schemas.openxmlformats.org/drawingml/2006/main" noChangeAspect="1"/>
+            </wp:cNvGraphicFramePr>
+            <a:graphic xmlns:a="http://schemas.openxmlformats.org/drawingml/2006/main">
+              <a:graphicData uri="http://schemas.openxmlformats.org/drawingml/2006/picture">
+                <pic:pic xmlns:pic="http://schemas.openxmlformats.org/drawingml/2006/picture">
+                  <pic:nvPicPr>
+                    <pic:cNvPr id="236347364" name="Immagine 27" descr="Immagine che contiene schermata, diagramma, Carattere, design&#10;&#10;Descrizione generata automaticamente"/>
+                    <pic:cNvPicPr>
+                      <a:picLocks noChangeAspect="1" noChangeArrowheads="1"/>
+                    </pic:cNvPicPr>
+                  </pic:nvPicPr>
+                  <pic:blipFill>
+                    <a:blip r:embed="rId17" cstate="print">
+                      <a:extLst>
+                        <a:ext uri="{28A0092B-C50C-407E-A947-70E740481C1C}">
+                          <a14:useLocalDpi xmlns:a14="http://schemas.microsoft.com/office/drawing/2010/main" val="0"/>
+                        </a:ext>
+                      </a:extLst>
+                    </a:blip>
+                    <a:srcRect/>
+                    <a:stretch>
+                      <a:fillRect/>
+                    </a:stretch>
+                  </pic:blipFill>
+                  <pic:spPr bwMode="auto">
+                    <a:xfrm>
+                      <a:off x="0" y="0"/>
+                      <a:ext cx="6120130" cy="3566795"/>
+                    </a:xfrm>
+                    <a:prstGeom prst="rect">
+                      <a:avLst/>
+                    </a:prstGeom>
+                    <a:noFill/>
+                    <a:ln>
+                      <a:noFill/>
+                    </a:ln>
+                  </pic:spPr>
+                </pic:pic>
+              </a:graphicData>
+            </a:graphic>
+          </wp:inline>
+        </w:drawing>
+      </w:r>
+    </w:p>
+    <w:p>
+      <w:pPr>
+        <w:keepNext/>
+      </w:pPr>
+    </w:p>
+    <w:p>
+      <w:pPr>
+        <w:pStyle w:val="Didascalia"/>
+        <w:jc w:val="center"/>
+      </w:pPr>
+      <w:r>
+        <w:t xml:space="preserve">Figura </w:t>
+      </w:r>
+      <w:r>
+        <w:fldChar w:fldCharType="begin"/>
+      </w:r>
+      <w:r>
+        <w:instrText xml:space="preserve"> SEQ Figura \* ARABIC </w:instrText>
+      </w:r>
+      <w:r>
+        <w:fldChar w:fldCharType="separate"/>
+      </w:r>
+      <w:r>
+        <w:rPr>
+          <w:noProof/>
+        </w:rPr>
+        <w:t>4</w:t>
+      </w:r>
+      <w:r>
+        <w:fldChar w:fldCharType="end"/>
+      </w:r>
+      <w:r>
+        <w:t>: Schema Entity/Relationship</w:t>
+      </w:r>
+    </w:p>
+    <w:p/>
+    <w:p/>
+    <w:p>
+      <w:r>
+        <w:t>Lo schema logico ottenuto è il seguente:</w:t>
+      </w:r>
+    </w:p>
+    <w:p>
+      <w:r>
+        <w:t>ACCOUNT (id_account,</w:t>
+      </w:r>
+      <w:r>
+        <w:t xml:space="preserve"> nome_utente,</w:t>
+      </w:r>
+      <w:r>
+        <w:t xml:space="preserve"> indirizzo_mail, password, tipologia)</w:t>
+      </w:r>
+    </w:p>
+    <w:p>
+      <w:r>
+        <w:t>EVENTI (id_evento,</w:t>
+      </w:r>
+      <w:r>
+        <w:t xml:space="preserve"> titolo,</w:t>
+      </w:r>
+      <w:r>
+        <w:t xml:space="preserve"> descrizione, data_svolgimento, luogo_svolgimento, autore, data_creazione</w:t>
+      </w:r>
+      <w:r>
+        <w:t>, image</w:t>
+      </w:r>
+      <w:r>
+        <w:t>, status</w:t>
+      </w:r>
+      <w:r>
+        <w:t>)</w:t>
+      </w:r>
+    </w:p>
+    <w:p>
+      <w:r>
+        <w:t>ISCRIZIONE (id_iscrizione, data_iscrizione, status)</w:t>
+      </w:r>
+    </w:p>
+    <w:p>
+      <w:r>
+        <w:t>HASHTAG (id_hashtag, parola)</w:t>
+      </w:r>
+    </w:p>
+    <w:p>
+      <w:r>
+        <w:t>NOTIFICA (id_notifica, descrizione, data_creazione, status)</w:t>
+      </w:r>
+    </w:p>
+    <w:p>
+      <w:r>
+        <w:t>Nelle sezioni seguenti verrà approfondita l’analisi delle entità, precisando il ruolo di ciascuna.</w:t>
+      </w:r>
+    </w:p>
+    <w:p/>
+    <w:p>
+      <w:pPr>
+        <w:rPr>
+          <w:b/>
+          <w:bCs/>
+          <w:sz w:val="28"/>
+          <w:szCs w:val="28"/>
+        </w:rPr>
+      </w:pPr>
+      <w:r>
+        <w:rPr>
+          <w:b/>
+          <w:bCs/>
+          <w:sz w:val="28"/>
+          <w:szCs w:val="28"/>
+        </w:rPr>
+        <w:t>3.2.1</w:t>
+      </w:r>
+      <w:r>
+        <w:rPr>
+          <w:b/>
+          <w:bCs/>
+          <w:sz w:val="28"/>
+          <w:szCs w:val="28"/>
+        </w:rPr>
+        <w:tab/>
+        <w:t>Entità “Account”</w:t>
+      </w:r>
+    </w:p>
+    <w:p>
+      <w:r>
+        <w:t xml:space="preserve">L’entità “Account” serve per tenere traccia di tutti gli utilizzatori del sistema (ricercatore, altri enti e utenti esterni). Il compito principale è la gestione delle credenziali per poter effettuare il </w:t>
+      </w:r>
+      <w:r>
+        <w:lastRenderedPageBreak/>
+        <w:t>login tramite indirizzo mail e password scelti dall’utente in fase di registrazione.</w:t>
+      </w:r>
+      <w:r>
+        <w:br/>
+      </w:r>
+      <w:r>
+        <w:tab/>
+        <w:t>Gli attributi di Account sono i seguenti:</w:t>
+      </w:r>
+    </w:p>
+    <w:p>
+      <w:r>
+        <w:rPr>
+          <w:b/>
+          <w:bCs/>
+        </w:rPr>
+        <w:t>id_account</w:t>
+      </w:r>
+      <w:r>
+        <w:t xml:space="preserve"> serve a identificare univocamente un utente del sistema (chiave primaria)</w:t>
+      </w:r>
+    </w:p>
+    <w:p>
+      <w:r>
+        <w:rPr>
+          <w:b/>
+          <w:bCs/>
+        </w:rPr>
+        <w:t>nome_utente</w:t>
+      </w:r>
+      <w:r>
+        <w:t xml:space="preserve"> serve a conoscere il nome completo del proprietario del conto.</w:t>
+      </w:r>
+    </w:p>
+    <w:p>
+      <w:r>
+        <w:rPr>
+          <w:b/>
+          <w:bCs/>
+        </w:rPr>
+        <w:t>indirizzo_mail</w:t>
+      </w:r>
+      <w:r>
+        <w:t xml:space="preserve"> serve principalmente nella fase di login e nella fase di notifica tramite mail</w:t>
+      </w:r>
+    </w:p>
+    <w:p>
+      <w:r>
+        <w:rPr>
+          <w:b/>
+          <w:bCs/>
+        </w:rPr>
+        <w:t xml:space="preserve">password </w:t>
+      </w:r>
+      <w:r>
+        <w:t xml:space="preserve">serve anche in fase di login per autenticare l’utente nel sistema. Questo campo </w:t>
+      </w:r>
+    </w:p>
+    <w:p>
+      <w:pPr>
+        <w:ind w:left="708"/>
+      </w:pPr>
+      <w:r>
+        <w:t>come detto nella fase di analisi, viene salvato nel database criptato per motivi di sicurezza</w:t>
+      </w:r>
+    </w:p>
+    <w:p>
+      <w:r>
+        <w:rPr>
+          <w:b/>
+          <w:bCs/>
+        </w:rPr>
+        <w:t>tipologia</w:t>
+      </w:r>
+      <w:r>
+        <w:t xml:space="preserve"> serve per conoscere di che tipologia è l’utente che si è registrato nel            </w:t>
+      </w:r>
+      <w:r>
+        <w:tab/>
+        <w:t xml:space="preserve">       sistema</w:t>
+      </w:r>
+    </w:p>
+    <w:p>
+      <w:r>
+        <w:t>L’entità “Account” risulta la seguente:</w:t>
+      </w:r>
+    </w:p>
+    <w:p>
+      <w:pPr>
+        <w:jc w:val="center"/>
+      </w:pPr>
+      <w:r>
+        <w:drawing>
+          <wp:inline distT="0" distB="0" distL="0" distR="0" wp14:anchorId="23506760" wp14:editId="07854A12">
+            <wp:extent cx="2412274" cy="1795016"/>
+            <wp:effectExtent l="0" t="0" r="0" b="0"/>
+            <wp:docPr id="670757843" name="Immagine 12" descr="Immagine che contiene schermata, testo, Carattere&#10;&#10;Descrizione generata automaticamente"/>
+            <wp:cNvGraphicFramePr>
+              <a:graphicFrameLocks xmlns:a="http://schemas.openxmlformats.org/drawingml/2006/main" noChangeAspect="1"/>
+            </wp:cNvGraphicFramePr>
+            <a:graphic xmlns:a="http://schemas.openxmlformats.org/drawingml/2006/main">
+              <a:graphicData uri="http://schemas.openxmlformats.org/drawingml/2006/picture">
+                <pic:pic xmlns:pic="http://schemas.openxmlformats.org/drawingml/2006/picture">
+                  <pic:nvPicPr>
+                    <pic:cNvPr id="670757843" name="Immagine 12" descr="Immagine che contiene schermata, testo, Carattere&#10;&#10;Descrizione generata automaticamente"/>
+                    <pic:cNvPicPr>
+                      <a:picLocks noChangeAspect="1" noChangeArrowheads="1"/>
+                    </pic:cNvPicPr>
+                  </pic:nvPicPr>
+                  <pic:blipFill>
+                    <a:blip r:embed="rId18" cstate="print">
+                      <a:extLst>
+                        <a:ext uri="{28A0092B-C50C-407E-A947-70E740481C1C}">
+                          <a14:useLocalDpi xmlns:a14="http://schemas.microsoft.com/office/drawing/2010/main" val="0"/>
+                        </a:ext>
+                      </a:extLst>
+                    </a:blip>
+                    <a:srcRect/>
+                    <a:stretch>
+                      <a:fillRect/>
+                    </a:stretch>
+                  </pic:blipFill>
+                  <pic:spPr bwMode="auto">
+                    <a:xfrm>
+                      <a:off x="0" y="0"/>
+                      <a:ext cx="2413134" cy="1795656"/>
+                    </a:xfrm>
+                    <a:prstGeom prst="rect">
+                      <a:avLst/>
+                    </a:prstGeom>
+                    <a:noFill/>
+                    <a:ln>
+                      <a:noFill/>
+                    </a:ln>
+                  </pic:spPr>
+                </pic:pic>
+              </a:graphicData>
+            </a:graphic>
+          </wp:inline>
+        </w:drawing>
+      </w:r>
+    </w:p>
+    <w:p>
+      <w:pPr>
+        <w:rPr>
+          <w:b/>
+          <w:bCs/>
+          <w:sz w:val="28"/>
+          <w:szCs w:val="28"/>
+        </w:rPr>
+      </w:pPr>
+      <w:r>
+        <w:rPr>
+          <w:b/>
+          <w:bCs/>
+          <w:sz w:val="28"/>
+          <w:szCs w:val="28"/>
+        </w:rPr>
+        <w:t>3.2.2</w:t>
+      </w:r>
+      <w:r>
+        <w:rPr>
+          <w:b/>
+          <w:bCs/>
+          <w:sz w:val="28"/>
+          <w:szCs w:val="28"/>
+        </w:rPr>
+        <w:tab/>
+        <w:t>Entità “Eventi”</w:t>
+      </w:r>
+    </w:p>
+    <w:p>
+      <w:r>
+        <w:t>Questa entità ci permette di tenere traccia di tutti gli eventi che vengono aggiunti nell’applicazione.</w:t>
+      </w:r>
+      <w:r>
+        <w:br/>
+      </w:r>
+      <w:r>
+        <w:tab/>
+        <w:t>Gli attributi di Eventi sono i seguenti:</w:t>
+      </w:r>
+    </w:p>
+    <w:p>
+      <w:r>
+        <w:rPr>
+          <w:b/>
+          <w:bCs/>
+        </w:rPr>
+        <w:t>id_evento</w:t>
+      </w:r>
+      <w:r>
+        <w:t xml:space="preserve"> serve </w:t>
+      </w:r>
+      <w:r>
+        <w:t>per identificare in modo univoco l’evento</w:t>
+      </w:r>
+    </w:p>
+    <w:p>
+      <w:r>
+        <w:rPr>
+          <w:b/>
+          <w:bCs/>
+        </w:rPr>
+        <w:t>titolo</w:t>
+      </w:r>
+      <w:r>
+        <w:t xml:space="preserve"> serve per il titolo dell’evento</w:t>
+      </w:r>
+    </w:p>
+    <w:p>
+      <w:r>
+        <w:rPr>
+          <w:b/>
+          <w:bCs/>
+        </w:rPr>
+        <w:t>descrizione</w:t>
+      </w:r>
+      <w:r>
+        <w:t xml:space="preserve"> serve a descrivere l’evento </w:t>
+      </w:r>
+    </w:p>
+    <w:p>
+      <w:r>
+        <w:rPr>
+          <w:b/>
+          <w:bCs/>
+        </w:rPr>
+        <w:t>data_svolgimento</w:t>
+      </w:r>
+      <w:r>
+        <w:t xml:space="preserve"> serve a conoscere quando si terrà l’evento</w:t>
+      </w:r>
+    </w:p>
+    <w:p>
+      <w:r>
+        <w:rPr>
+          <w:b/>
+          <w:bCs/>
+        </w:rPr>
+        <w:t>luogo_svolgimento</w:t>
+      </w:r>
+      <w:r>
+        <w:t xml:space="preserve"> serve a conoscere invece l’ora dell’evento</w:t>
+      </w:r>
+    </w:p>
+    <w:p>
+      <w:r>
+        <w:rPr>
+          <w:b/>
+          <w:bCs/>
+        </w:rPr>
+        <w:t>autore</w:t>
+      </w:r>
+      <w:r>
+        <w:t xml:space="preserve"> serve a identificare chi ha creato l’evento</w:t>
+      </w:r>
+    </w:p>
+    <w:p>
+      <w:r>
+        <w:rPr>
+          <w:b/>
+          <w:bCs/>
+        </w:rPr>
+        <w:t>data_creazione</w:t>
+      </w:r>
+      <w:r>
+        <w:t xml:space="preserve"> tiene traccia dell’ora esatta della creazione dell’evento</w:t>
+      </w:r>
+    </w:p>
+    <w:p>
+      <w:r>
+        <w:rPr>
+          <w:b/>
+          <w:bCs/>
+        </w:rPr>
+        <w:t>image</w:t>
+      </w:r>
+      <w:r>
+        <w:t xml:space="preserve"> serve per aggiungere un’immagine legata all’evento</w:t>
+      </w:r>
+    </w:p>
+    <w:p>
+      <w:r>
+        <w:rPr>
+          <w:b/>
+          <w:bCs/>
+        </w:rPr>
+        <w:lastRenderedPageBreak/>
+        <w:t>status</w:t>
+      </w:r>
+      <w:r>
+        <w:t xml:space="preserve"> ci da l’indicazione sulla validità dell’evento</w:t>
+      </w:r>
+    </w:p>
+    <w:p>
+      <w:r>
+        <w:t>L’entità risulta quindi la seguente:</w:t>
+      </w:r>
+    </w:p>
+    <w:p>
+      <w:pPr>
+        <w:jc w:val="center"/>
+      </w:pPr>
+      <w:r>
+        <w:drawing>
+          <wp:inline distT="0" distB="0" distL="0" distR="0" wp14:anchorId="6A454AFD" wp14:editId="73EBC1E9">
+            <wp:extent cx="2865120" cy="3055620"/>
+            <wp:effectExtent l="0" t="0" r="0" b="0"/>
+            <wp:docPr id="1033272027" name="Immagine 25" descr="Immagine che contiene schermata, nero&#10;&#10;Descrizione generata automaticamente"/>
+            <wp:cNvGraphicFramePr>
+              <a:graphicFrameLocks xmlns:a="http://schemas.openxmlformats.org/drawingml/2006/main" noChangeAspect="1"/>
+            </wp:cNvGraphicFramePr>
+            <a:graphic xmlns:a="http://schemas.openxmlformats.org/drawingml/2006/main">
+              <a:graphicData uri="http://schemas.openxmlformats.org/drawingml/2006/picture">
+                <pic:pic xmlns:pic="http://schemas.openxmlformats.org/drawingml/2006/picture">
+                  <pic:nvPicPr>
+                    <pic:cNvPr id="1033272027" name="Immagine 25" descr="Immagine che contiene schermata, nero&#10;&#10;Descrizione generata automaticamente"/>
+                    <pic:cNvPicPr>
+                      <a:picLocks noChangeAspect="1" noChangeArrowheads="1"/>
+                    </pic:cNvPicPr>
+                  </pic:nvPicPr>
+                  <pic:blipFill>
+                    <a:blip r:embed="rId19" cstate="print">
+                      <a:extLst>
+                        <a:ext uri="{28A0092B-C50C-407E-A947-70E740481C1C}">
+                          <a14:useLocalDpi xmlns:a14="http://schemas.microsoft.com/office/drawing/2010/main" val="0"/>
+                        </a:ext>
+                      </a:extLst>
+                    </a:blip>
+                    <a:srcRect/>
+                    <a:stretch>
+                      <a:fillRect/>
+                    </a:stretch>
+                  </pic:blipFill>
+                  <pic:spPr bwMode="auto">
+                    <a:xfrm>
+                      <a:off x="0" y="0"/>
+                      <a:ext cx="2865120" cy="3055620"/>
+                    </a:xfrm>
+                    <a:prstGeom prst="rect">
+                      <a:avLst/>
+                    </a:prstGeom>
+                    <a:noFill/>
+                    <a:ln>
+                      <a:noFill/>
+                    </a:ln>
+                  </pic:spPr>
+                </pic:pic>
+              </a:graphicData>
+            </a:graphic>
+          </wp:inline>
+        </w:drawing>
+      </w:r>
+    </w:p>
+    <w:p>
+      <w:pPr>
+        <w:jc w:val="center"/>
+      </w:pPr>
+    </w:p>
+    <w:p>
+      <w:pPr>
+        <w:jc w:val="center"/>
+      </w:pPr>
+    </w:p>
+    <w:p/>
+    <w:p>
+      <w:pPr>
+        <w:rPr>
+          <w:b/>
+          <w:bCs/>
+        </w:rPr>
+      </w:pPr>
+    </w:p>
+    <w:p>
+      <w:pPr>
+        <w:rPr>
+          <w:b/>
+          <w:bCs/>
+        </w:rPr>
+      </w:pPr>
+      <w:r>
+        <w:rPr>
+          <w:b/>
+          <w:bCs/>
+        </w:rPr>
+        <w:t>3.2.3</w:t>
+      </w:r>
+      <w:r>
+        <w:rPr>
+          <w:b/>
+          <w:bCs/>
+        </w:rPr>
+        <w:tab/>
+        <w:t>Entità “Iscrizione”</w:t>
+      </w:r>
+    </w:p>
+    <w:p>
+      <w:r>
+        <w:t>L’entità ‘Iscrizione’ tiene traccia di tutte le iscrizioni effettuate dagli utenti.</w:t>
+      </w:r>
+      <w:r>
+        <w:br/>
+      </w:r>
+      <w:r>
+        <w:tab/>
+        <w:t>Gli attributi di iscrizione sono i seguenti:</w:t>
+      </w:r>
+    </w:p>
+    <w:p>
+      <w:r>
+        <w:rPr>
+          <w:b/>
+          <w:bCs/>
+        </w:rPr>
+        <w:t>id_iscrizione</w:t>
+      </w:r>
+      <w:r>
+        <w:t xml:space="preserve"> serve a identificare univocamente le iscrizioni degli utenti</w:t>
+      </w:r>
+    </w:p>
+    <w:p>
+      <w:r>
+        <w:rPr>
+          <w:b/>
+          <w:bCs/>
+        </w:rPr>
+        <w:t>data_iscrizione</w:t>
+      </w:r>
+      <w:r>
+        <w:t xml:space="preserve"> serve a memorizzare la data dell’iscrizione ad un evento</w:t>
+      </w:r>
+    </w:p>
+    <w:p>
+      <w:r>
+        <w:rPr>
+          <w:b/>
+          <w:bCs/>
+        </w:rPr>
+        <w:t>status</w:t>
+      </w:r>
+      <w:r>
+        <w:t xml:space="preserve"> indica lo status dell’iscrizione, se è valido o no</w:t>
+      </w:r>
+    </w:p>
+    <w:p>
+      <w:r>
+        <w:t>L’entità risulta la seguente:</w:t>
+      </w:r>
+    </w:p>
+    <w:p>
+      <w:pPr>
+        <w:jc w:val="center"/>
+      </w:pPr>
+      <w:r>
+        <w:drawing>
+          <wp:inline distT="0" distB="0" distL="0" distR="0" wp14:anchorId="4A0BFBBE" wp14:editId="0DC8465A">
+            <wp:extent cx="2590800" cy="1440180"/>
+            <wp:effectExtent l="0" t="0" r="0" b="0"/>
+            <wp:docPr id="1303257428" name="Immagine 16" descr="Immagine che contiene testo, schermata, Carattere, design&#10;&#10;Descrizione generata automaticamente"/>
+            <wp:cNvGraphicFramePr>
+              <a:graphicFrameLocks xmlns:a="http://schemas.openxmlformats.org/drawingml/2006/main" noChangeAspect="1"/>
+            </wp:cNvGraphicFramePr>
+            <a:graphic xmlns:a="http://schemas.openxmlformats.org/drawingml/2006/main">
+              <a:graphicData uri="http://schemas.openxmlformats.org/drawingml/2006/picture">
+                <pic:pic xmlns:pic="http://schemas.openxmlformats.org/drawingml/2006/picture">
+                  <pic:nvPicPr>
+                    <pic:cNvPr id="1303257428" name="Immagine 16" descr="Immagine che contiene testo, schermata, Carattere, design&#10;&#10;Descrizione generata automaticamente"/>
+                    <pic:cNvPicPr>
+                      <a:picLocks noChangeAspect="1" noChangeArrowheads="1"/>
+                    </pic:cNvPicPr>
+                  </pic:nvPicPr>
+                  <pic:blipFill>
+                    <a:blip r:embed="rId20" cstate="print">
+                      <a:extLst>
+                        <a:ext uri="{28A0092B-C50C-407E-A947-70E740481C1C}">
+                          <a14:useLocalDpi xmlns:a14="http://schemas.microsoft.com/office/drawing/2010/main" val="0"/>
+                        </a:ext>
+                      </a:extLst>
+                    </a:blip>
+                    <a:srcRect/>
+                    <a:stretch>
+                      <a:fillRect/>
+                    </a:stretch>
+                  </pic:blipFill>
+                  <pic:spPr bwMode="auto">
+                    <a:xfrm>
+                      <a:off x="0" y="0"/>
+                      <a:ext cx="2590800" cy="1440180"/>
+                    </a:xfrm>
+                    <a:prstGeom prst="rect">
+                      <a:avLst/>
+                    </a:prstGeom>
+                    <a:noFill/>
+                    <a:ln>
+                      <a:noFill/>
+                    </a:ln>
+                  </pic:spPr>
+                </pic:pic>
+              </a:graphicData>
+            </a:graphic>
+          </wp:inline>
+        </w:drawing>
+      </w:r>
+    </w:p>
+    <w:p/>
+    <w:p>
+      <w:pPr>
+        <w:rPr>
+          <w:b/>
+          <w:bCs/>
+          <w:sz w:val="32"/>
+          <w:szCs w:val="32"/>
+        </w:rPr>
+      </w:pPr>
+      <w:r>
+        <w:rPr>
+          <w:b/>
+          <w:bCs/>
+          <w:sz w:val="32"/>
+          <w:szCs w:val="32"/>
+        </w:rPr>
+        <w:t>3.2.4</w:t>
+      </w:r>
+      <w:r>
+        <w:rPr>
+          <w:b/>
+          <w:bCs/>
+          <w:sz w:val="32"/>
+          <w:szCs w:val="32"/>
+        </w:rPr>
+        <w:tab/>
+      </w:r>
+      <w:r>
+        <w:rPr>
+          <w:b/>
+          <w:bCs/>
+          <w:sz w:val="32"/>
+          <w:szCs w:val="32"/>
+        </w:rPr>
+        <w:tab/>
+        <w:t>Entità “</w:t>
+      </w:r>
+      <w:r>
+        <w:rPr>
+          <w:b/>
+          <w:bCs/>
+          <w:sz w:val="32"/>
+          <w:szCs w:val="32"/>
+        </w:rPr>
+        <w:t>Hashtag”</w:t>
+      </w:r>
+    </w:p>
+    <w:p>
+      <w:r>
+        <w:t>L’entità “hashtag” tiene traccia di tutte le parole associate ad un evento creato da un utente, per permettere una ricerca rapida in funzione del tag corrispondente.</w:t>
+      </w:r>
+    </w:p>
+    <w:p>
+      <w:r>
+        <w:tab/>
+        <w:t>Gli attributi di hashtag sono i seguenti:</w:t>
+      </w:r>
+    </w:p>
+    <w:p>
+      <w:r>
+        <w:rPr>
+          <w:b/>
+          <w:bCs/>
+        </w:rPr>
+        <w:t>id_hashtag</w:t>
+      </w:r>
+      <w:r>
+        <w:t xml:space="preserve"> serve </w:t>
+      </w:r>
+      <w:r>
+        <w:t>a</w:t>
+      </w:r>
+      <w:r>
+        <w:t xml:space="preserve"> identificare univocamente un</w:t>
+      </w:r>
+      <w:r>
+        <w:t xml:space="preserve"> hashtag</w:t>
+      </w:r>
+    </w:p>
+    <w:p>
+      <w:r>
+        <w:rPr>
+          <w:b/>
+          <w:bCs/>
+        </w:rPr>
+        <w:t>parola</w:t>
+      </w:r>
+      <w:r>
+        <w:t xml:space="preserve"> serve a memorizzare la parola corrispondente</w:t>
+      </w:r>
+    </w:p>
+    <w:p>
+      <w:r>
+        <w:t>L’entità risulta la seguente:</w:t>
+      </w:r>
+    </w:p>
+    <w:p>
+      <w:pPr>
+        <w:jc w:val="center"/>
+      </w:pPr>
+      <w:r>
+        <w:drawing>
+          <wp:inline distT="0" distB="0" distL="0" distR="0" wp14:anchorId="55CE0A4D" wp14:editId="7096BA6B">
+            <wp:extent cx="2583180" cy="1165860"/>
+            <wp:effectExtent l="0" t="0" r="0" b="0"/>
+            <wp:docPr id="532152806" name="Immagine 18" descr="Immagine che contiene testo, schermata, biglietto da visita, Carattere&#10;&#10;Descrizione generata automaticamente"/>
+            <wp:cNvGraphicFramePr>
+              <a:graphicFrameLocks xmlns:a="http://schemas.openxmlformats.org/drawingml/2006/main" noChangeAspect="1"/>
+            </wp:cNvGraphicFramePr>
+            <a:graphic xmlns:a="http://schemas.openxmlformats.org/drawingml/2006/main">
+              <a:graphicData uri="http://schemas.openxmlformats.org/drawingml/2006/picture">
+                <pic:pic xmlns:pic="http://schemas.openxmlformats.org/drawingml/2006/picture">
+                  <pic:nvPicPr>
+                    <pic:cNvPr id="532152806" name="Immagine 18" descr="Immagine che contiene testo, schermata, biglietto da visita, Carattere&#10;&#10;Descrizione generata automaticamente"/>
+                    <pic:cNvPicPr>
+                      <a:picLocks noChangeAspect="1" noChangeArrowheads="1"/>
+                    </pic:cNvPicPr>
+                  </pic:nvPicPr>
+                  <pic:blipFill>
+                    <a:blip r:embed="rId21" cstate="print">
+                      <a:extLst>
+                        <a:ext uri="{28A0092B-C50C-407E-A947-70E740481C1C}">
+                          <a14:useLocalDpi xmlns:a14="http://schemas.microsoft.com/office/drawing/2010/main" val="0"/>
+                        </a:ext>
+                      </a:extLst>
+                    </a:blip>
+                    <a:srcRect/>
+                    <a:stretch>
+                      <a:fillRect/>
+                    </a:stretch>
+                  </pic:blipFill>
+                  <pic:spPr bwMode="auto">
+                    <a:xfrm>
+                      <a:off x="0" y="0"/>
+                      <a:ext cx="2583180" cy="1165860"/>
+                    </a:xfrm>
+                    <a:prstGeom prst="rect">
+                      <a:avLst/>
+                    </a:prstGeom>
+                    <a:noFill/>
+                    <a:ln>
+                      <a:noFill/>
+                    </a:ln>
+                  </pic:spPr>
+                </pic:pic>
+              </a:graphicData>
+            </a:graphic>
+          </wp:inline>
+        </w:drawing>
+      </w:r>
+    </w:p>
+    <w:p/>
+    <w:p>
+      <w:pPr>
+        <w:rPr>
+          <w:b/>
+          <w:bCs/>
+          <w:sz w:val="32"/>
+          <w:szCs w:val="32"/>
+        </w:rPr>
+      </w:pPr>
+      <w:r>
+        <w:rPr>
+          <w:b/>
+          <w:bCs/>
+          <w:sz w:val="32"/>
+          <w:szCs w:val="32"/>
+        </w:rPr>
+        <w:t>3.2.5</w:t>
+      </w:r>
+      <w:r>
+        <w:rPr>
+          <w:b/>
+          <w:bCs/>
+          <w:sz w:val="32"/>
+          <w:szCs w:val="32"/>
+        </w:rPr>
+        <w:tab/>
+      </w:r>
+      <w:r>
+        <w:rPr>
+          <w:b/>
+          <w:bCs/>
+          <w:sz w:val="32"/>
+          <w:szCs w:val="32"/>
+        </w:rPr>
+        <w:tab/>
+        <w:t>Entità “Notifica”</w:t>
+      </w:r>
+    </w:p>
+    <w:p>
+      <w:r>
+        <w:t>Questa entità tiene traccia di tutte le notifiche che gli utenti del sistema ricevono in funzione dell’evento sul quale viene effettuate delle azioni.</w:t>
+      </w:r>
+      <w:r>
+        <w:br/>
+      </w:r>
+      <w:r>
+        <w:tab/>
+        <w:t>Gli attributi di Notifica sono i seguenti:</w:t>
+      </w:r>
+    </w:p>
+    <w:p>
+      <w:r>
+        <w:rPr>
+          <w:b/>
+          <w:bCs/>
+        </w:rPr>
+        <w:t>id_notifica</w:t>
+      </w:r>
+      <w:r>
+        <w:t xml:space="preserve"> serve a identificare univocamente la notifica</w:t>
+      </w:r>
+    </w:p>
+    <w:p>
+      <w:r>
+        <w:rPr>
+          <w:b/>
+          <w:bCs/>
+        </w:rPr>
+        <w:t>descrizione</w:t>
+      </w:r>
+      <w:r>
+        <w:t xml:space="preserve"> fornisce un piccolo messaggio della notifica</w:t>
+      </w:r>
+    </w:p>
+    <w:p>
+      <w:r>
+        <w:rPr>
+          <w:b/>
+          <w:bCs/>
+        </w:rPr>
+        <w:t>data_creazione</w:t>
+      </w:r>
+      <w:r>
+        <w:t xml:space="preserve"> indica il momento della creazione della notifica</w:t>
+      </w:r>
+    </w:p>
+    <w:p>
+      <w:r>
+        <w:rPr>
+          <w:b/>
+          <w:bCs/>
+        </w:rPr>
+        <w:t>status</w:t>
+      </w:r>
+      <w:r>
+        <w:t xml:space="preserve"> indica la validità della notifica in funzione del fatto che l’utente lo apre o no.</w:t>
+      </w:r>
+    </w:p>
+    <w:p>
+      <w:r>
+        <w:t>L’entità risulta la seguente:</w:t>
+      </w:r>
+    </w:p>
+    <w:p>
+      <w:pPr>
+        <w:jc w:val="center"/>
+      </w:pPr>
+      <w:r>
+        <w:drawing>
+          <wp:inline distT="0" distB="0" distL="0" distR="0" wp14:anchorId="43953247" wp14:editId="2F30721E">
+            <wp:extent cx="2590800" cy="1630680"/>
+            <wp:effectExtent l="0" t="0" r="0" b="0"/>
+            <wp:docPr id="922857612" name="Immagine 20" descr="Immagine che contiene testo, schermata, Carattere, biglietto da visita&#10;&#10;Descrizione generata automaticamente"/>
+            <wp:cNvGraphicFramePr>
+              <a:graphicFrameLocks xmlns:a="http://schemas.openxmlformats.org/drawingml/2006/main" noChangeAspect="1"/>
+            </wp:cNvGraphicFramePr>
+            <a:graphic xmlns:a="http://schemas.openxmlformats.org/drawingml/2006/main">
+              <a:graphicData uri="http://schemas.openxmlformats.org/drawingml/2006/picture">
+                <pic:pic xmlns:pic="http://schemas.openxmlformats.org/drawingml/2006/picture">
+                  <pic:nvPicPr>
+                    <pic:cNvPr id="922857612" name="Immagine 20" descr="Immagine che contiene testo, schermata, Carattere, biglietto da visita&#10;&#10;Descrizione generata automaticamente"/>
+                    <pic:cNvPicPr>
+                      <a:picLocks noChangeAspect="1" noChangeArrowheads="1"/>
+                    </pic:cNvPicPr>
+                  </pic:nvPicPr>
+                  <pic:blipFill>
+                    <a:blip r:embed="rId22" cstate="print">
+                      <a:extLst>
+                        <a:ext uri="{28A0092B-C50C-407E-A947-70E740481C1C}">
+                          <a14:useLocalDpi xmlns:a14="http://schemas.microsoft.com/office/drawing/2010/main" val="0"/>
+                        </a:ext>
+                      </a:extLst>
+                    </a:blip>
+                    <a:srcRect/>
+                    <a:stretch>
+                      <a:fillRect/>
+                    </a:stretch>
+                  </pic:blipFill>
+                  <pic:spPr bwMode="auto">
+                    <a:xfrm>
+                      <a:off x="0" y="0"/>
+                      <a:ext cx="2590800" cy="1630680"/>
+                    </a:xfrm>
+                    <a:prstGeom prst="rect">
+                      <a:avLst/>
+                    </a:prstGeom>
+                    <a:noFill/>
+                    <a:ln>
+                      <a:noFill/>
+                    </a:ln>
+                  </pic:spPr>
+                </pic:pic>
+              </a:graphicData>
+            </a:graphic>
+          </wp:inline>
+        </w:drawing>
+      </w:r>
+    </w:p>
+    <w:p/>
+    <w:p/>
+    <w:p/>
+    <w:p/>
+    <w:p/>
+    <w:p/>
+    <w:p/>
+    <w:p/>
+    <w:p/>
+    <w:p/>
+    <w:p/>
+    <w:p/>
+    <w:p/>
+    <w:p/>
+    <w:p/>
+    <w:p/>
+    <w:p/>
+    <w:p/>
+    <w:p/>
+    <w:p/>
+    <w:p/>
+    <w:p/>
+    <w:p/>
+    <w:p/>
+    <w:p>
+      <w:r>
+        <w:t>Capitolo 4</w:t>
+      </w:r>
+    </w:p>
+    <w:p>
+      <w:r>
+        <w:t>Implementazione e test</w:t>
+      </w:r>
+    </w:p>
+    <w:p>
+      <w:r>
+        <w:t xml:space="preserve"> E la fase realizzativa. Ogni modulo, come unità indipendente, viene implementato e controllato per assicurarne la corrette</w:t>
+      </w:r>
+      <w:r>
+        <w:t>z</w:t>
+      </w:r>
+      <w:r>
+        <w:t>za.</w:t>
+      </w:r>
+    </w:p>
+    <w:p/>
     <w:p/>
     <w:p/>
     <w:sectPr>
-      <w:footerReference w:type="default" r:id="rId17"/>
+      <w:footerReference w:type="default" r:id="rId23"/>
       <w:pgSz w:w="11906" w:h="16838"/>
       <w:pgMar w:top="1417" w:right="1134" w:bottom="1134" w:left="1134" w:header="708" w:footer="708" w:gutter="0"/>
       <w:pgNumType w:start="0"/>

</xml_diff>